<commit_message>
Inscription + login + article public + mes articles + navigation topic a gauche + recherche d'un template adapter pour le profile
</commit_message>
<xml_diff>
--- a/Divers/PLAN-ManuelTechnique.docx
+++ b/Divers/PLAN-ManuelTechnique.docx
@@ -512,7 +512,7 @@
           <w:r>
             <w:fldChar w:fldCharType="separate"/>
           </w:r>
-          <w:hyperlink w:anchor="_Toc8222688" w:history="1">
+          <w:hyperlink w:anchor="_Toc8282542" w:history="1">
             <w:r>
               <w:rPr>
                 <w:rStyle w:val="Lienhypertexte"/>
@@ -539,7 +539,7 @@
                 <w:noProof/>
                 <w:webHidden/>
               </w:rPr>
-              <w:instrText xml:space="preserve"> PAGEREF _Toc8222688 \h </w:instrText>
+              <w:instrText xml:space="preserve"> PAGEREF _Toc8282542 \h </w:instrText>
             </w:r>
             <w:r>
               <w:rPr>
@@ -559,7 +559,7 @@
                 <w:noProof/>
                 <w:webHidden/>
               </w:rPr>
-              <w:t>3</w:t>
+              <w:t>2</w:t>
             </w:r>
             <w:r>
               <w:rPr>
@@ -582,7 +582,7 @@
               <w:lang w:eastAsia="fr-CH"/>
             </w:rPr>
           </w:pPr>
-          <w:hyperlink w:anchor="_Toc8222689" w:history="1">
+          <w:hyperlink w:anchor="_Toc8282543" w:history="1">
             <w:r>
               <w:rPr>
                 <w:rStyle w:val="Lienhypertexte"/>
@@ -609,7 +609,7 @@
                 <w:noProof/>
                 <w:webHidden/>
               </w:rPr>
-              <w:instrText xml:space="preserve"> PAGEREF _Toc8222689 \h </w:instrText>
+              <w:instrText xml:space="preserve"> PAGEREF _Toc8282543 \h </w:instrText>
             </w:r>
             <w:r>
               <w:rPr>
@@ -629,7 +629,7 @@
                 <w:noProof/>
                 <w:webHidden/>
               </w:rPr>
-              <w:t>4</w:t>
+              <w:t>3</w:t>
             </w:r>
             <w:r>
               <w:rPr>
@@ -652,7 +652,7 @@
               <w:lang w:eastAsia="fr-CH"/>
             </w:rPr>
           </w:pPr>
-          <w:hyperlink w:anchor="_Toc8222690" w:history="1">
+          <w:hyperlink w:anchor="_Toc8282544" w:history="1">
             <w:r>
               <w:rPr>
                 <w:rStyle w:val="Lienhypertexte"/>
@@ -679,7 +679,7 @@
                 <w:noProof/>
                 <w:webHidden/>
               </w:rPr>
-              <w:instrText xml:space="preserve"> PAGEREF _Toc8222690 \h </w:instrText>
+              <w:instrText xml:space="preserve"> PAGEREF _Toc8282544 \h </w:instrText>
             </w:r>
             <w:r>
               <w:rPr>
@@ -699,7 +699,7 @@
                 <w:noProof/>
                 <w:webHidden/>
               </w:rPr>
-              <w:t>4</w:t>
+              <w:t>3</w:t>
             </w:r>
             <w:r>
               <w:rPr>
@@ -722,7 +722,7 @@
               <w:lang w:eastAsia="fr-CH"/>
             </w:rPr>
           </w:pPr>
-          <w:hyperlink w:anchor="_Toc8222691" w:history="1">
+          <w:hyperlink w:anchor="_Toc8282545" w:history="1">
             <w:r>
               <w:rPr>
                 <w:rStyle w:val="Lienhypertexte"/>
@@ -749,7 +749,7 @@
                 <w:noProof/>
                 <w:webHidden/>
               </w:rPr>
-              <w:instrText xml:space="preserve"> PAGEREF _Toc8222691 \h </w:instrText>
+              <w:instrText xml:space="preserve"> PAGEREF _Toc8282545 \h </w:instrText>
             </w:r>
             <w:r>
               <w:rPr>
@@ -769,7 +769,7 @@
                 <w:noProof/>
                 <w:webHidden/>
               </w:rPr>
-              <w:t>4</w:t>
+              <w:t>3</w:t>
             </w:r>
             <w:r>
               <w:rPr>
@@ -792,7 +792,7 @@
               <w:lang w:eastAsia="fr-CH"/>
             </w:rPr>
           </w:pPr>
-          <w:hyperlink w:anchor="_Toc8222692" w:history="1">
+          <w:hyperlink w:anchor="_Toc8282546" w:history="1">
             <w:r>
               <w:rPr>
                 <w:rStyle w:val="Lienhypertexte"/>
@@ -819,7 +819,7 @@
                 <w:noProof/>
                 <w:webHidden/>
               </w:rPr>
-              <w:instrText xml:space="preserve"> PAGEREF _Toc8222692 \h </w:instrText>
+              <w:instrText xml:space="preserve"> PAGEREF _Toc8282546 \h </w:instrText>
             </w:r>
             <w:r>
               <w:rPr>
@@ -839,7 +839,7 @@
                 <w:noProof/>
                 <w:webHidden/>
               </w:rPr>
-              <w:t>4</w:t>
+              <w:t>3</w:t>
             </w:r>
             <w:r>
               <w:rPr>
@@ -862,7 +862,7 @@
               <w:lang w:eastAsia="fr-CH"/>
             </w:rPr>
           </w:pPr>
-          <w:hyperlink w:anchor="_Toc8222693" w:history="1">
+          <w:hyperlink w:anchor="_Toc8282547" w:history="1">
             <w:r>
               <w:rPr>
                 <w:rStyle w:val="Lienhypertexte"/>
@@ -889,7 +889,7 @@
                 <w:noProof/>
                 <w:webHidden/>
               </w:rPr>
-              <w:instrText xml:space="preserve"> PAGEREF _Toc8222693 \h </w:instrText>
+              <w:instrText xml:space="preserve"> PAGEREF _Toc8282547 \h </w:instrText>
             </w:r>
             <w:r>
               <w:rPr>
@@ -909,7 +909,7 @@
                 <w:noProof/>
                 <w:webHidden/>
               </w:rPr>
-              <w:t>4</w:t>
+              <w:t>3</w:t>
             </w:r>
             <w:r>
               <w:rPr>
@@ -932,7 +932,7 @@
               <w:lang w:eastAsia="fr-CH"/>
             </w:rPr>
           </w:pPr>
-          <w:hyperlink w:anchor="_Toc8222694" w:history="1">
+          <w:hyperlink w:anchor="_Toc8282548" w:history="1">
             <w:r>
               <w:rPr>
                 <w:rStyle w:val="Lienhypertexte"/>
@@ -959,7 +959,7 @@
                 <w:noProof/>
                 <w:webHidden/>
               </w:rPr>
-              <w:instrText xml:space="preserve"> PAGEREF _Toc8222694 \h </w:instrText>
+              <w:instrText xml:space="preserve"> PAGEREF _Toc8282548 \h </w:instrText>
             </w:r>
             <w:r>
               <w:rPr>
@@ -979,7 +979,7 @@
                 <w:noProof/>
                 <w:webHidden/>
               </w:rPr>
-              <w:t>5</w:t>
+              <w:t>4</w:t>
             </w:r>
             <w:r>
               <w:rPr>
@@ -1002,7 +1002,7 @@
               <w:lang w:eastAsia="fr-CH"/>
             </w:rPr>
           </w:pPr>
-          <w:hyperlink w:anchor="_Toc8222695" w:history="1">
+          <w:hyperlink w:anchor="_Toc8282549" w:history="1">
             <w:r>
               <w:rPr>
                 <w:rStyle w:val="Lienhypertexte"/>
@@ -1030,7 +1030,7 @@
                 <w:noProof/>
                 <w:webHidden/>
               </w:rPr>
-              <w:instrText xml:space="preserve"> PAGEREF _Toc8222695 \h </w:instrText>
+              <w:instrText xml:space="preserve"> PAGEREF _Toc8282549 \h </w:instrText>
             </w:r>
             <w:r>
               <w:rPr>
@@ -1050,7 +1050,7 @@
                 <w:noProof/>
                 <w:webHidden/>
               </w:rPr>
-              <w:t>5</w:t>
+              <w:t>4</w:t>
             </w:r>
             <w:r>
               <w:rPr>
@@ -1073,13 +1073,12 @@
               <w:lang w:eastAsia="fr-CH"/>
             </w:rPr>
           </w:pPr>
-          <w:hyperlink w:anchor="_Toc8222696" w:history="1">
+          <w:hyperlink w:anchor="_Toc8282550" w:history="1">
             <w:r>
               <w:rPr>
                 <w:rStyle w:val="Lienhypertexte"/>
                 <w:rFonts w:ascii="Calibri" w:hAnsi="Calibri" w:cs="Calibri"/>
                 <w:noProof/>
-                <w:color w:val="034990" w:themeColor="hyperlink" w:themeShade="BF"/>
               </w:rPr>
               <w:t>3.1 Fonctionnalités d’un utilisateur non-identifié</w:t>
             </w:r>
@@ -1102,7 +1101,7 @@
                 <w:noProof/>
                 <w:webHidden/>
               </w:rPr>
-              <w:instrText xml:space="preserve"> PAGEREF _Toc8222696 \h </w:instrText>
+              <w:instrText xml:space="preserve"> PAGEREF _Toc8282550 \h </w:instrText>
             </w:r>
             <w:r>
               <w:rPr>
@@ -1122,197 +1121,7 @@
                 <w:noProof/>
                 <w:webHidden/>
               </w:rPr>
-              <w:t>5</w:t>
-            </w:r>
-            <w:r>
-              <w:rPr>
-                <w:noProof/>
-                <w:webHidden/>
-              </w:rPr>
-              <w:fldChar w:fldCharType="end"/>
-            </w:r>
-          </w:hyperlink>
-        </w:p>
-        <w:bookmarkStart w:id="0" w:name="_GoBack"/>
-        <w:bookmarkEnd w:id="0"/>
-        <w:p>
-          <w:pPr>
-            <w:pStyle w:val="TM2"/>
-            <w:tabs>
-              <w:tab w:val="right" w:leader="dot" w:pos="9062"/>
-            </w:tabs>
-            <w:rPr>
-              <w:rFonts w:eastAsiaTheme="minorEastAsia"/>
-              <w:noProof/>
-              <w:lang w:eastAsia="fr-CH"/>
-            </w:rPr>
-          </w:pPr>
-          <w:r>
-            <w:rPr>
-              <w:rStyle w:val="Lienhypertexte"/>
-              <w:noProof/>
-            </w:rPr>
-            <w:fldChar w:fldCharType="begin"/>
-          </w:r>
-          <w:r>
-            <w:rPr>
-              <w:rStyle w:val="Lienhypertexte"/>
-              <w:noProof/>
-            </w:rPr>
-            <w:instrText xml:space="preserve"> </w:instrText>
-          </w:r>
-          <w:r>
-            <w:rPr>
-              <w:noProof/>
-            </w:rPr>
-            <w:instrText>HYPERLINK \l "_Toc8222697"</w:instrText>
-          </w:r>
-          <w:r>
-            <w:rPr>
-              <w:rStyle w:val="Lienhypertexte"/>
-              <w:noProof/>
-            </w:rPr>
-            <w:instrText xml:space="preserve"> </w:instrText>
-          </w:r>
-          <w:r>
-            <w:rPr>
-              <w:rStyle w:val="Lienhypertexte"/>
-              <w:noProof/>
-            </w:rPr>
-          </w:r>
-          <w:r>
-            <w:rPr>
-              <w:rStyle w:val="Lienhypertexte"/>
-              <w:noProof/>
-            </w:rPr>
-            <w:fldChar w:fldCharType="separate"/>
-          </w:r>
-          <w:r>
-            <w:rPr>
-              <w:rStyle w:val="Lienhypertexte"/>
-              <w:rFonts w:cstheme="minorHAnsi"/>
-              <w:noProof/>
-              <w:color w:val="034990" w:themeColor="hyperlink" w:themeShade="BF"/>
-            </w:rPr>
-            <w:t>3.2 Fonctionnalités d’un utilisateur identifié</w:t>
-          </w:r>
-          <w:r>
-            <w:rPr>
-              <w:noProof/>
-              <w:webHidden/>
-            </w:rPr>
-            <w:tab/>
-          </w:r>
-          <w:r>
-            <w:rPr>
-              <w:noProof/>
-              <w:webHidden/>
-            </w:rPr>
-            <w:fldChar w:fldCharType="begin"/>
-          </w:r>
-          <w:r>
-            <w:rPr>
-              <w:noProof/>
-              <w:webHidden/>
-            </w:rPr>
-            <w:instrText xml:space="preserve"> PAGEREF _Toc8222697 \h </w:instrText>
-          </w:r>
-          <w:r>
-            <w:rPr>
-              <w:noProof/>
-              <w:webHidden/>
-            </w:rPr>
-          </w:r>
-          <w:r>
-            <w:rPr>
-              <w:noProof/>
-              <w:webHidden/>
-            </w:rPr>
-            <w:fldChar w:fldCharType="separate"/>
-          </w:r>
-          <w:r>
-            <w:rPr>
-              <w:noProof/>
-              <w:webHidden/>
-            </w:rPr>
-            <w:t>5</w:t>
-          </w:r>
-          <w:r>
-            <w:rPr>
-              <w:noProof/>
-              <w:webHidden/>
-            </w:rPr>
-            <w:fldChar w:fldCharType="end"/>
-          </w:r>
-          <w:r>
-            <w:rPr>
-              <w:rStyle w:val="Lienhypertexte"/>
-              <w:noProof/>
-            </w:rPr>
-            <w:fldChar w:fldCharType="end"/>
-          </w:r>
-        </w:p>
-        <w:p>
-          <w:pPr>
-            <w:pStyle w:val="TM2"/>
-            <w:tabs>
-              <w:tab w:val="right" w:leader="dot" w:pos="9062"/>
-            </w:tabs>
-            <w:rPr>
-              <w:rFonts w:eastAsiaTheme="minorEastAsia"/>
-              <w:noProof/>
-              <w:lang w:eastAsia="fr-CH"/>
-            </w:rPr>
-          </w:pPr>
-          <w:hyperlink w:anchor="_Toc8222698" w:history="1">
-            <w:r>
-              <w:rPr>
-                <w:rStyle w:val="Lienhypertexte"/>
-                <w:rFonts w:ascii="Calibri" w:hAnsi="Calibri" w:cs="Calibri"/>
-                <w:noProof/>
-              </w:rPr>
-              <w:t>Ce que l’utilisateur identifié peut faire :</w:t>
-            </w:r>
-            <w:r>
-              <w:rPr>
-                <w:noProof/>
-                <w:webHidden/>
-              </w:rPr>
-              <w:tab/>
-            </w:r>
-            <w:r>
-              <w:rPr>
-                <w:noProof/>
-                <w:webHidden/>
-              </w:rPr>
-              <w:fldChar w:fldCharType="begin"/>
-            </w:r>
-            <w:r>
-              <w:rPr>
-                <w:noProof/>
-                <w:webHidden/>
-              </w:rPr>
-              <w:instrText xml:space="preserve"> PAGEREF _Toc8222698 \h </w:instrText>
-            </w:r>
-            <w:r>
-              <w:rPr>
-                <w:noProof/>
-                <w:webHidden/>
-              </w:rPr>
-            </w:r>
-            <w:r>
-              <w:rPr>
-                <w:noProof/>
-                <w:webHidden/>
-              </w:rPr>
-              <w:fldChar w:fldCharType="separate"/>
-            </w:r>
-            <w:r>
-              <w:rPr>
-                <w:noProof/>
-                <w:webHidden/>
-              </w:rPr>
-              <w:t>5</w:t>
+              <w:t>4</w:t>
             </w:r>
             <w:r>
               <w:rPr>
@@ -1335,15 +1144,14 @@
               <w:lang w:eastAsia="fr-CH"/>
             </w:rPr>
           </w:pPr>
-          <w:hyperlink w:anchor="_Toc8222699" w:history="1">
+          <w:hyperlink w:anchor="_Toc8282551" w:history="1">
             <w:r>
               <w:rPr>
                 <w:rStyle w:val="Lienhypertexte"/>
                 <w:rFonts w:cstheme="minorHAnsi"/>
                 <w:noProof/>
-                <w:color w:val="034990" w:themeColor="hyperlink" w:themeShade="BF"/>
-              </w:rPr>
-              <w:t>3.3 Fonctionnalités d’un administrateur</w:t>
+              </w:rPr>
+              <w:t>3.2 Fonctionnalités d’un utilisateur identifié</w:t>
             </w:r>
             <w:r>
               <w:rPr>
@@ -1364,7 +1172,7 @@
                 <w:noProof/>
                 <w:webHidden/>
               </w:rPr>
-              <w:instrText xml:space="preserve"> PAGEREF _Toc8222699 \h </w:instrText>
+              <w:instrText xml:space="preserve"> PAGEREF _Toc8282551 \h </w:instrText>
             </w:r>
             <w:r>
               <w:rPr>
@@ -1384,7 +1192,7 @@
                 <w:noProof/>
                 <w:webHidden/>
               </w:rPr>
-              <w:t>6</w:t>
+              <w:t>4</w:t>
             </w:r>
             <w:r>
               <w:rPr>
@@ -1407,14 +1215,14 @@
               <w:lang w:eastAsia="fr-CH"/>
             </w:rPr>
           </w:pPr>
-          <w:hyperlink w:anchor="_Toc8222700" w:history="1">
+          <w:hyperlink w:anchor="_Toc8282552" w:history="1">
             <w:r>
               <w:rPr>
                 <w:rStyle w:val="Lienhypertexte"/>
-                <w:rFonts w:ascii="Calibri" w:hAnsi="Calibri" w:cs="Calibri"/>
-                <w:noProof/>
-              </w:rPr>
-              <w:t>Ce que l’administrateur peut faire :</w:t>
+                <w:rFonts w:cstheme="minorHAnsi"/>
+                <w:noProof/>
+              </w:rPr>
+              <w:t>3.3 Fonctionnalités d’un administrateur</w:t>
             </w:r>
             <w:r>
               <w:rPr>
@@ -1435,7 +1243,7 @@
                 <w:noProof/>
                 <w:webHidden/>
               </w:rPr>
-              <w:instrText xml:space="preserve"> PAGEREF _Toc8222700 \h </w:instrText>
+              <w:instrText xml:space="preserve"> PAGEREF _Toc8282552 \h </w:instrText>
             </w:r>
             <w:r>
               <w:rPr>
@@ -1455,7 +1263,7 @@
                 <w:noProof/>
                 <w:webHidden/>
               </w:rPr>
-              <w:t>6</w:t>
+              <w:t>5</w:t>
             </w:r>
             <w:r>
               <w:rPr>
@@ -1478,7 +1286,7 @@
               <w:lang w:eastAsia="fr-CH"/>
             </w:rPr>
           </w:pPr>
-          <w:hyperlink w:anchor="_Toc8222701" w:history="1">
+          <w:hyperlink w:anchor="_Toc8282553" w:history="1">
             <w:r>
               <w:rPr>
                 <w:rStyle w:val="Lienhypertexte"/>
@@ -1505,7 +1313,7 @@
                 <w:noProof/>
                 <w:webHidden/>
               </w:rPr>
-              <w:instrText xml:space="preserve"> PAGEREF _Toc8222701 \h </w:instrText>
+              <w:instrText xml:space="preserve"> PAGEREF _Toc8282553 \h </w:instrText>
             </w:r>
             <w:r>
               <w:rPr>
@@ -1525,7 +1333,7 @@
                 <w:noProof/>
                 <w:webHidden/>
               </w:rPr>
-              <w:t>7</w:t>
+              <w:t>6</w:t>
             </w:r>
             <w:r>
               <w:rPr>
@@ -1548,7 +1356,7 @@
               <w:lang w:eastAsia="fr-CH"/>
             </w:rPr>
           </w:pPr>
-          <w:hyperlink w:anchor="_Toc8222702" w:history="1">
+          <w:hyperlink w:anchor="_Toc8282554" w:history="1">
             <w:r>
               <w:rPr>
                 <w:rStyle w:val="Lienhypertexte"/>
@@ -1575,7 +1383,7 @@
                 <w:noProof/>
                 <w:webHidden/>
               </w:rPr>
-              <w:instrText xml:space="preserve"> PAGEREF _Toc8222702 \h </w:instrText>
+              <w:instrText xml:space="preserve"> PAGEREF _Toc8282554 \h </w:instrText>
             </w:r>
             <w:r>
               <w:rPr>
@@ -1595,7 +1403,7 @@
                 <w:noProof/>
                 <w:webHidden/>
               </w:rPr>
-              <w:t>8</w:t>
+              <w:t>7</w:t>
             </w:r>
             <w:r>
               <w:rPr>
@@ -1618,7 +1426,7 @@
               <w:lang w:eastAsia="fr-CH"/>
             </w:rPr>
           </w:pPr>
-          <w:hyperlink w:anchor="_Toc8222703" w:history="1">
+          <w:hyperlink w:anchor="_Toc8282555" w:history="1">
             <w:r>
               <w:rPr>
                 <w:rStyle w:val="Lienhypertexte"/>
@@ -1645,7 +1453,7 @@
                 <w:noProof/>
                 <w:webHidden/>
               </w:rPr>
-              <w:instrText xml:space="preserve"> PAGEREF _Toc8222703 \h </w:instrText>
+              <w:instrText xml:space="preserve"> PAGEREF _Toc8282555 \h </w:instrText>
             </w:r>
             <w:r>
               <w:rPr>
@@ -1665,7 +1473,7 @@
                 <w:noProof/>
                 <w:webHidden/>
               </w:rPr>
-              <w:t>10</w:t>
+              <w:t>9</w:t>
             </w:r>
             <w:r>
               <w:rPr>
@@ -1688,7 +1496,7 @@
               <w:lang w:eastAsia="fr-CH"/>
             </w:rPr>
           </w:pPr>
-          <w:hyperlink w:anchor="_Toc8222704" w:history="1">
+          <w:hyperlink w:anchor="_Toc8282556" w:history="1">
             <w:r>
               <w:rPr>
                 <w:rStyle w:val="Lienhypertexte"/>
@@ -1717,7 +1525,7 @@
                 <w:noProof/>
                 <w:webHidden/>
               </w:rPr>
-              <w:instrText xml:space="preserve"> PAGEREF _Toc8222704 \h </w:instrText>
+              <w:instrText xml:space="preserve"> PAGEREF _Toc8282556 \h </w:instrText>
             </w:r>
             <w:r>
               <w:rPr>
@@ -1737,7 +1545,7 @@
                 <w:noProof/>
                 <w:webHidden/>
               </w:rPr>
-              <w:t>10</w:t>
+              <w:t>9</w:t>
             </w:r>
             <w:r>
               <w:rPr>
@@ -1760,7 +1568,7 @@
               <w:lang w:eastAsia="fr-CH"/>
             </w:rPr>
           </w:pPr>
-          <w:hyperlink w:anchor="_Toc8222705" w:history="1">
+          <w:hyperlink w:anchor="_Toc8282557" w:history="1">
             <w:r>
               <w:rPr>
                 <w:rStyle w:val="Lienhypertexte"/>
@@ -1788,7 +1596,7 @@
                 <w:noProof/>
                 <w:webHidden/>
               </w:rPr>
-              <w:instrText xml:space="preserve"> PAGEREF _Toc8222705 \h </w:instrText>
+              <w:instrText xml:space="preserve"> PAGEREF _Toc8282557 \h </w:instrText>
             </w:r>
             <w:r>
               <w:rPr>
@@ -1808,7 +1616,7 @@
                 <w:noProof/>
                 <w:webHidden/>
               </w:rPr>
-              <w:t>10</w:t>
+              <w:t>9</w:t>
             </w:r>
             <w:r>
               <w:rPr>
@@ -1831,7 +1639,7 @@
               <w:lang w:eastAsia="fr-CH"/>
             </w:rPr>
           </w:pPr>
-          <w:hyperlink w:anchor="_Toc8222706" w:history="1">
+          <w:hyperlink w:anchor="_Toc8282558" w:history="1">
             <w:r>
               <w:rPr>
                 <w:rStyle w:val="Lienhypertexte"/>
@@ -1858,7 +1666,7 @@
                 <w:noProof/>
                 <w:webHidden/>
               </w:rPr>
-              <w:instrText xml:space="preserve"> PAGEREF _Toc8222706 \h </w:instrText>
+              <w:instrText xml:space="preserve"> PAGEREF _Toc8282558 \h </w:instrText>
             </w:r>
             <w:r>
               <w:rPr>
@@ -1878,7 +1686,7 @@
                 <w:noProof/>
                 <w:webHidden/>
               </w:rPr>
-              <w:t>10</w:t>
+              <w:t>9</w:t>
             </w:r>
             <w:r>
               <w:rPr>
@@ -1901,7 +1709,7 @@
               <w:lang w:eastAsia="fr-CH"/>
             </w:rPr>
           </w:pPr>
-          <w:hyperlink w:anchor="_Toc8222707" w:history="1">
+          <w:hyperlink w:anchor="_Toc8282559" w:history="1">
             <w:r>
               <w:rPr>
                 <w:rStyle w:val="Lienhypertexte"/>
@@ -1928,7 +1736,7 @@
                 <w:noProof/>
                 <w:webHidden/>
               </w:rPr>
-              <w:instrText xml:space="preserve"> PAGEREF _Toc8222707 \h </w:instrText>
+              <w:instrText xml:space="preserve"> PAGEREF _Toc8282559 \h </w:instrText>
             </w:r>
             <w:r>
               <w:rPr>
@@ -1948,7 +1756,7 @@
                 <w:noProof/>
                 <w:webHidden/>
               </w:rPr>
-              <w:t>10</w:t>
+              <w:t>9</w:t>
             </w:r>
             <w:r>
               <w:rPr>
@@ -1971,13 +1779,13 @@
               <w:lang w:eastAsia="fr-CH"/>
             </w:rPr>
           </w:pPr>
-          <w:hyperlink w:anchor="_Toc8222708" w:history="1">
+          <w:hyperlink w:anchor="_Toc8282560" w:history="1">
             <w:r>
               <w:rPr>
                 <w:rStyle w:val="Lienhypertexte"/>
                 <w:noProof/>
               </w:rPr>
-              <w:t>6.1 Github</w:t>
+              <w:t>6.2 Github</w:t>
             </w:r>
             <w:r>
               <w:rPr>
@@ -1998,7 +1806,7 @@
                 <w:noProof/>
                 <w:webHidden/>
               </w:rPr>
-              <w:instrText xml:space="preserve"> PAGEREF _Toc8222708 \h </w:instrText>
+              <w:instrText xml:space="preserve"> PAGEREF _Toc8282560 \h </w:instrText>
             </w:r>
             <w:r>
               <w:rPr>
@@ -2018,7 +1826,7 @@
                 <w:noProof/>
                 <w:webHidden/>
               </w:rPr>
-              <w:t>10</w:t>
+              <w:t>9</w:t>
             </w:r>
             <w:r>
               <w:rPr>
@@ -2041,7 +1849,7 @@
               <w:lang w:eastAsia="fr-CH"/>
             </w:rPr>
           </w:pPr>
-          <w:hyperlink w:anchor="_Toc8222709" w:history="1">
+          <w:hyperlink w:anchor="_Toc8282561" w:history="1">
             <w:r>
               <w:rPr>
                 <w:rStyle w:val="Lienhypertexte"/>
@@ -2068,7 +1876,7 @@
                 <w:noProof/>
                 <w:webHidden/>
               </w:rPr>
-              <w:instrText xml:space="preserve"> PAGEREF _Toc8222709 \h </w:instrText>
+              <w:instrText xml:space="preserve"> PAGEREF _Toc8282561 \h </w:instrText>
             </w:r>
             <w:r>
               <w:rPr>
@@ -2088,7 +1896,7 @@
                 <w:noProof/>
                 <w:webHidden/>
               </w:rPr>
-              <w:t>10</w:t>
+              <w:t>9</w:t>
             </w:r>
             <w:r>
               <w:rPr>
@@ -2111,13 +1919,13 @@
               <w:lang w:eastAsia="fr-CH"/>
             </w:rPr>
           </w:pPr>
-          <w:hyperlink w:anchor="_Toc8222710" w:history="1">
+          <w:hyperlink w:anchor="_Toc8282562" w:history="1">
             <w:r>
               <w:rPr>
                 <w:rStyle w:val="Lienhypertexte"/>
                 <w:noProof/>
               </w:rPr>
-              <w:t>7. Conclusion</w:t>
+              <w:t>8. Conclusion</w:t>
             </w:r>
             <w:r>
               <w:rPr>
@@ -2138,7 +1946,7 @@
                 <w:noProof/>
                 <w:webHidden/>
               </w:rPr>
-              <w:instrText xml:space="preserve"> PAGEREF _Toc8222710 \h </w:instrText>
+              <w:instrText xml:space="preserve"> PAGEREF _Toc8282562 \h </w:instrText>
             </w:r>
             <w:r>
               <w:rPr>
@@ -2158,7 +1966,7 @@
                 <w:noProof/>
                 <w:webHidden/>
               </w:rPr>
-              <w:t>10</w:t>
+              <w:t>9</w:t>
             </w:r>
             <w:r>
               <w:rPr>
@@ -2181,13 +1989,13 @@
               <w:lang w:eastAsia="fr-CH"/>
             </w:rPr>
           </w:pPr>
-          <w:hyperlink w:anchor="_Toc8222711" w:history="1">
+          <w:hyperlink w:anchor="_Toc8282563" w:history="1">
             <w:r>
               <w:rPr>
                 <w:rStyle w:val="Lienhypertexte"/>
                 <w:noProof/>
               </w:rPr>
-              <w:t>6.1 Améliorations possibles</w:t>
+              <w:t>8.1 Améliorations possibles</w:t>
             </w:r>
             <w:r>
               <w:rPr>
@@ -2208,7 +2016,7 @@
                 <w:noProof/>
                 <w:webHidden/>
               </w:rPr>
-              <w:instrText xml:space="preserve"> PAGEREF _Toc8222711 \h </w:instrText>
+              <w:instrText xml:space="preserve"> PAGEREF _Toc8282563 \h </w:instrText>
             </w:r>
             <w:r>
               <w:rPr>
@@ -2228,7 +2036,7 @@
                 <w:noProof/>
                 <w:webHidden/>
               </w:rPr>
-              <w:t>10</w:t>
+              <w:t>9</w:t>
             </w:r>
             <w:r>
               <w:rPr>
@@ -2251,13 +2059,13 @@
               <w:lang w:eastAsia="fr-CH"/>
             </w:rPr>
           </w:pPr>
-          <w:hyperlink w:anchor="_Toc8222712" w:history="1">
+          <w:hyperlink w:anchor="_Toc8282564" w:history="1">
             <w:r>
               <w:rPr>
                 <w:rStyle w:val="Lienhypertexte"/>
                 <w:noProof/>
               </w:rPr>
-              <w:t>6.1 Bilan personnel</w:t>
+              <w:t>8.2 Bilan personnel</w:t>
             </w:r>
             <w:r>
               <w:rPr>
@@ -2278,7 +2086,7 @@
                 <w:noProof/>
                 <w:webHidden/>
               </w:rPr>
-              <w:instrText xml:space="preserve"> PAGEREF _Toc8222712 \h </w:instrText>
+              <w:instrText xml:space="preserve"> PAGEREF _Toc8282564 \h </w:instrText>
             </w:r>
             <w:r>
               <w:rPr>
@@ -2298,7 +2106,7 @@
                 <w:noProof/>
                 <w:webHidden/>
               </w:rPr>
-              <w:t>10</w:t>
+              <w:t>9</w:t>
             </w:r>
             <w:r>
               <w:rPr>
@@ -2321,13 +2129,13 @@
               <w:lang w:eastAsia="fr-CH"/>
             </w:rPr>
           </w:pPr>
-          <w:hyperlink w:anchor="_Toc8222713" w:history="1">
+          <w:hyperlink w:anchor="_Toc8282565" w:history="1">
             <w:r>
               <w:rPr>
                 <w:rStyle w:val="Lienhypertexte"/>
                 <w:noProof/>
               </w:rPr>
-              <w:t>8. Bibliographie</w:t>
+              <w:t>9. Bibliographie</w:t>
             </w:r>
             <w:r>
               <w:rPr>
@@ -2348,7 +2156,7 @@
                 <w:noProof/>
                 <w:webHidden/>
               </w:rPr>
-              <w:instrText xml:space="preserve"> PAGEREF _Toc8222713 \h </w:instrText>
+              <w:instrText xml:space="preserve"> PAGEREF _Toc8282565 \h </w:instrText>
             </w:r>
             <w:r>
               <w:rPr>
@@ -2368,7 +2176,7 @@
                 <w:noProof/>
                 <w:webHidden/>
               </w:rPr>
-              <w:t>11</w:t>
+              <w:t>10</w:t>
             </w:r>
             <w:r>
               <w:rPr>
@@ -2391,13 +2199,13 @@
               <w:lang w:eastAsia="fr-CH"/>
             </w:rPr>
           </w:pPr>
-          <w:hyperlink w:anchor="_Toc8222714" w:history="1">
+          <w:hyperlink w:anchor="_Toc8282566" w:history="1">
             <w:r>
               <w:rPr>
                 <w:rStyle w:val="Lienhypertexte"/>
                 <w:noProof/>
               </w:rPr>
-              <w:t>8.1 Code repris</w:t>
+              <w:t>9.1 Code repris</w:t>
             </w:r>
             <w:r>
               <w:rPr>
@@ -2418,7 +2226,7 @@
                 <w:noProof/>
                 <w:webHidden/>
               </w:rPr>
-              <w:instrText xml:space="preserve"> PAGEREF _Toc8222714 \h </w:instrText>
+              <w:instrText xml:space="preserve"> PAGEREF _Toc8282566 \h </w:instrText>
             </w:r>
             <w:r>
               <w:rPr>
@@ -2438,7 +2246,7 @@
                 <w:noProof/>
                 <w:webHidden/>
               </w:rPr>
-              <w:t>11</w:t>
+              <w:t>10</w:t>
             </w:r>
             <w:r>
               <w:rPr>
@@ -2461,13 +2269,13 @@
               <w:lang w:eastAsia="fr-CH"/>
             </w:rPr>
           </w:pPr>
-          <w:hyperlink w:anchor="_Toc8222715" w:history="1">
+          <w:hyperlink w:anchor="_Toc8282567" w:history="1">
             <w:r>
               <w:rPr>
                 <w:rStyle w:val="Lienhypertexte"/>
                 <w:noProof/>
               </w:rPr>
-              <w:t>8.2 Site utilisés</w:t>
+              <w:t>9.2 Site utilisés</w:t>
             </w:r>
             <w:r>
               <w:rPr>
@@ -2488,7 +2296,7 @@
                 <w:noProof/>
                 <w:webHidden/>
               </w:rPr>
-              <w:instrText xml:space="preserve"> PAGEREF _Toc8222715 \h </w:instrText>
+              <w:instrText xml:space="preserve"> PAGEREF _Toc8282567 \h </w:instrText>
             </w:r>
             <w:r>
               <w:rPr>
@@ -2508,7 +2316,7 @@
                 <w:noProof/>
                 <w:webHidden/>
               </w:rPr>
-              <w:t>11</w:t>
+              <w:t>10</w:t>
             </w:r>
             <w:r>
               <w:rPr>
@@ -2531,13 +2339,13 @@
               <w:lang w:eastAsia="fr-CH"/>
             </w:rPr>
           </w:pPr>
-          <w:hyperlink w:anchor="_Toc8222716" w:history="1">
+          <w:hyperlink w:anchor="_Toc8282568" w:history="1">
             <w:r>
               <w:rPr>
                 <w:rStyle w:val="Lienhypertexte"/>
                 <w:noProof/>
               </w:rPr>
-              <w:t>8.3 Aides reçues</w:t>
+              <w:t>9.3 Aides reçues</w:t>
             </w:r>
             <w:r>
               <w:rPr>
@@ -2558,7 +2366,7 @@
                 <w:noProof/>
                 <w:webHidden/>
               </w:rPr>
-              <w:instrText xml:space="preserve"> PAGEREF _Toc8222716 \h </w:instrText>
+              <w:instrText xml:space="preserve"> PAGEREF _Toc8282568 \h </w:instrText>
             </w:r>
             <w:r>
               <w:rPr>
@@ -2578,7 +2386,7 @@
                 <w:noProof/>
                 <w:webHidden/>
               </w:rPr>
-              <w:t>11</w:t>
+              <w:t>10</w:t>
             </w:r>
             <w:r>
               <w:rPr>
@@ -2601,13 +2409,13 @@
               <w:lang w:eastAsia="fr-CH"/>
             </w:rPr>
           </w:pPr>
-          <w:hyperlink w:anchor="_Toc8222717" w:history="1">
+          <w:hyperlink w:anchor="_Toc8282569" w:history="1">
             <w:r>
               <w:rPr>
                 <w:rStyle w:val="Lienhypertexte"/>
                 <w:noProof/>
               </w:rPr>
-              <w:t>Planning</w:t>
+              <w:t>10. Planning</w:t>
             </w:r>
             <w:r>
               <w:rPr>
@@ -2628,7 +2436,7 @@
                 <w:noProof/>
                 <w:webHidden/>
               </w:rPr>
-              <w:instrText xml:space="preserve"> PAGEREF _Toc8222717 \h </w:instrText>
+              <w:instrText xml:space="preserve"> PAGEREF _Toc8282569 \h </w:instrText>
             </w:r>
             <w:r>
               <w:rPr>
@@ -2671,13 +2479,13 @@
               <w:lang w:eastAsia="fr-CH"/>
             </w:rPr>
           </w:pPr>
-          <w:hyperlink w:anchor="_Toc8222718" w:history="1">
+          <w:hyperlink w:anchor="_Toc8282570" w:history="1">
             <w:r>
               <w:rPr>
                 <w:rStyle w:val="Lienhypertexte"/>
                 <w:noProof/>
               </w:rPr>
-              <w:t>9. Planning prévisionnel</w:t>
+              <w:t>10.1 Planning prévisionnel</w:t>
             </w:r>
             <w:r>
               <w:rPr>
@@ -2698,7 +2506,7 @@
                 <w:noProof/>
                 <w:webHidden/>
               </w:rPr>
-              <w:instrText xml:space="preserve"> PAGEREF _Toc8222718 \h </w:instrText>
+              <w:instrText xml:space="preserve"> PAGEREF _Toc8282570 \h </w:instrText>
             </w:r>
             <w:r>
               <w:rPr>
@@ -2741,13 +2549,13 @@
               <w:lang w:eastAsia="fr-CH"/>
             </w:rPr>
           </w:pPr>
-          <w:hyperlink w:anchor="_Toc8222719" w:history="1">
+          <w:hyperlink w:anchor="_Toc8282571" w:history="1">
             <w:r>
               <w:rPr>
                 <w:rStyle w:val="Lienhypertexte"/>
                 <w:noProof/>
               </w:rPr>
-              <w:t>10. Table des illustrations</w:t>
+              <w:t>11. Table des illustrations</w:t>
             </w:r>
             <w:r>
               <w:rPr>
@@ -2768,7 +2576,7 @@
                 <w:noProof/>
                 <w:webHidden/>
               </w:rPr>
-              <w:instrText xml:space="preserve"> PAGEREF _Toc8222719 \h </w:instrText>
+              <w:instrText xml:space="preserve"> PAGEREF _Toc8282571 \h </w:instrText>
             </w:r>
             <w:r>
               <w:rPr>
@@ -2811,13 +2619,13 @@
               <w:lang w:eastAsia="fr-CH"/>
             </w:rPr>
           </w:pPr>
-          <w:hyperlink w:anchor="_Toc8222720" w:history="1">
+          <w:hyperlink w:anchor="_Toc8282572" w:history="1">
             <w:r>
               <w:rPr>
                 <w:rStyle w:val="Lienhypertexte"/>
                 <w:noProof/>
               </w:rPr>
-              <w:t>10.1 Figures</w:t>
+              <w:t>11.1 Figures</w:t>
             </w:r>
             <w:r>
               <w:rPr>
@@ -2838,7 +2646,7 @@
                 <w:noProof/>
                 <w:webHidden/>
               </w:rPr>
-              <w:instrText xml:space="preserve"> PAGEREF _Toc8222720 \h </w:instrText>
+              <w:instrText xml:space="preserve"> PAGEREF _Toc8282572 \h </w:instrText>
             </w:r>
             <w:r>
               <w:rPr>
@@ -2881,13 +2689,13 @@
               <w:lang w:eastAsia="fr-CH"/>
             </w:rPr>
           </w:pPr>
-          <w:hyperlink w:anchor="_Toc8222721" w:history="1">
+          <w:hyperlink w:anchor="_Toc8282573" w:history="1">
             <w:r>
               <w:rPr>
                 <w:rStyle w:val="Lienhypertexte"/>
                 <w:noProof/>
               </w:rPr>
-              <w:t>10. Annexes</w:t>
+              <w:t>12. Annexes</w:t>
             </w:r>
             <w:r>
               <w:rPr>
@@ -2908,7 +2716,7 @@
                 <w:noProof/>
                 <w:webHidden/>
               </w:rPr>
-              <w:instrText xml:space="preserve"> PAGEREF _Toc8222721 \h </w:instrText>
+              <w:instrText xml:space="preserve"> PAGEREF _Toc8282573 \h </w:instrText>
             </w:r>
             <w:r>
               <w:rPr>
@@ -2956,28 +2764,13 @@
     </w:sdt>
     <w:p>
       <w:pPr>
-        <w:jc w:val="both"/>
-        <w:rPr>
-          <w:rFonts w:asciiTheme="majorHAnsi" w:eastAsiaTheme="majorEastAsia" w:hAnsiTheme="majorHAnsi" w:cstheme="majorBidi"/>
-          <w:color w:val="2E74B5" w:themeColor="accent1" w:themeShade="BF"/>
-          <w:sz w:val="32"/>
-          <w:szCs w:val="32"/>
-        </w:rPr>
-      </w:pPr>
-      <w:r>
-        <w:lastRenderedPageBreak/>
-        <w:br w:type="page"/>
-      </w:r>
-    </w:p>
-    <w:p>
-      <w:pPr>
         <w:pStyle w:val="Titre1"/>
         <w:jc w:val="both"/>
         <w:rPr>
           <w:color w:val="833C0B" w:themeColor="accent2" w:themeShade="80"/>
         </w:rPr>
       </w:pPr>
-      <w:bookmarkStart w:id="1" w:name="_Toc8222688"/>
+      <w:bookmarkStart w:id="0" w:name="_Toc8282542"/>
       <w:r>
         <w:rPr>
           <w:color w:val="833C0B" w:themeColor="accent2" w:themeShade="80"/>
@@ -2991,7 +2784,7 @@
         </w:rPr>
         <w:t>Introduction</w:t>
       </w:r>
-      <w:bookmarkEnd w:id="1"/>
+      <w:bookmarkEnd w:id="0"/>
     </w:p>
     <w:p>
       <w:pPr>
@@ -3061,7 +2854,7 @@
           <w:color w:val="C45911" w:themeColor="accent2" w:themeShade="BF"/>
         </w:rPr>
       </w:pPr>
-      <w:bookmarkStart w:id="2" w:name="_Toc8222689"/>
+      <w:bookmarkStart w:id="1" w:name="_Toc8282543"/>
       <w:r>
         <w:rPr>
           <w:color w:val="C45911" w:themeColor="accent2" w:themeShade="BF"/>
@@ -3075,105 +2868,105 @@
         </w:rPr>
         <w:t>Rappel du cahier des charges</w:t>
       </w:r>
+      <w:bookmarkEnd w:id="1"/>
+    </w:p>
+    <w:p>
+      <w:pPr>
+        <w:pStyle w:val="Titre2"/>
+        <w:jc w:val="both"/>
+        <w:rPr>
+          <w:color w:val="C45911" w:themeColor="accent2" w:themeShade="BF"/>
+        </w:rPr>
+      </w:pPr>
+      <w:bookmarkStart w:id="2" w:name="_Toc8282544"/>
+      <w:r>
+        <w:rPr>
+          <w:color w:val="C45911" w:themeColor="accent2" w:themeShade="BF"/>
+        </w:rPr>
+        <w:t xml:space="preserve">2.1 </w:t>
+      </w:r>
+      <w:r>
+        <w:rPr>
+          <w:color w:val="C45911" w:themeColor="accent2" w:themeShade="BF"/>
+        </w:rPr>
+        <w:t>Objectifs</w:t>
+      </w:r>
       <w:bookmarkEnd w:id="2"/>
     </w:p>
     <w:p>
       <w:pPr>
+        <w:shd w:val="clear" w:color="auto" w:fill="FFFFFF"/>
+        <w:jc w:val="both"/>
+        <w:rPr>
+          <w:rFonts w:eastAsia="Times New Roman" w:cs="Arial"/>
+          <w:lang w:eastAsia="fr-CH"/>
+        </w:rPr>
+      </w:pPr>
+      <w:r>
+        <w:t>Durant les 11</w:t>
+      </w:r>
+      <w:r>
+        <w:t xml:space="preserve"> jours de TPI, L’objectif est de créer une application WEB </w:t>
+      </w:r>
+      <w:r>
+        <w:rPr>
+          <w:rFonts w:eastAsia="Times New Roman" w:cs="Arial"/>
+          <w:lang w:eastAsia="fr-CH"/>
+        </w:rPr>
+        <w:t xml:space="preserve">un forum de discussion à tous les </w:t>
+      </w:r>
+      <w:r>
+        <w:rPr>
+          <w:rFonts w:eastAsia="Times New Roman" w:cs="Arial"/>
+          <w:lang w:eastAsia="fr-CH"/>
+        </w:rPr>
+        <w:t>étudiants. L’application met</w:t>
+      </w:r>
+      <w:r>
+        <w:rPr>
+          <w:rFonts w:eastAsia="Times New Roman" w:cs="Arial"/>
+          <w:lang w:eastAsia="fr-CH"/>
+        </w:rPr>
+        <w:t xml:space="preserve"> </w:t>
+      </w:r>
+      <w:r>
+        <w:rPr>
+          <w:rFonts w:eastAsia="Times New Roman" w:cs="Arial"/>
+          <w:lang w:eastAsia="fr-CH"/>
+        </w:rPr>
+        <w:t>à disposition des topics prédéfinis. Dans ces topics, les utilisateurs peuvent</w:t>
+      </w:r>
+      <w:r>
+        <w:rPr>
+          <w:rFonts w:eastAsia="Times New Roman" w:cs="Arial"/>
+          <w:lang w:eastAsia="fr-CH"/>
+        </w:rPr>
+        <w:t xml:space="preserve"> </w:t>
+      </w:r>
+      <w:r>
+        <w:rPr>
+          <w:rFonts w:eastAsia="Times New Roman" w:cs="Arial"/>
+          <w:lang w:eastAsia="fr-CH"/>
+        </w:rPr>
+        <w:t>créer des articles et les commenter.</w:t>
+      </w:r>
+    </w:p>
+    <w:p>
+      <w:pPr>
         <w:pStyle w:val="Titre2"/>
         <w:jc w:val="both"/>
         <w:rPr>
           <w:color w:val="C45911" w:themeColor="accent2" w:themeShade="BF"/>
         </w:rPr>
       </w:pPr>
-      <w:bookmarkStart w:id="3" w:name="_Toc8222690"/>
+      <w:bookmarkStart w:id="3" w:name="_Toc8282545"/>
       <w:r>
         <w:rPr>
           <w:color w:val="C45911" w:themeColor="accent2" w:themeShade="BF"/>
         </w:rPr>
-        <w:t xml:space="preserve">2.1 </w:t>
-      </w:r>
-      <w:r>
-        <w:rPr>
-          <w:color w:val="C45911" w:themeColor="accent2" w:themeShade="BF"/>
-        </w:rPr>
-        <w:t>Objectifs</w:t>
+        <w:t>2.2 Spécifications</w:t>
       </w:r>
       <w:bookmarkEnd w:id="3"/>
-    </w:p>
-    <w:p>
-      <w:pPr>
-        <w:shd w:val="clear" w:color="auto" w:fill="FFFFFF"/>
-        <w:jc w:val="both"/>
-        <w:rPr>
-          <w:rFonts w:eastAsia="Times New Roman" w:cs="Arial"/>
-          <w:lang w:eastAsia="fr-CH"/>
-        </w:rPr>
-      </w:pPr>
-      <w:r>
-        <w:t>Durant les 11</w:t>
-      </w:r>
-      <w:r>
-        <w:t xml:space="preserve"> jours de TPI, L’objectif est de créer une application WEB </w:t>
-      </w:r>
-      <w:r>
-        <w:rPr>
-          <w:rFonts w:eastAsia="Times New Roman" w:cs="Arial"/>
-          <w:lang w:eastAsia="fr-CH"/>
-        </w:rPr>
-        <w:t xml:space="preserve">un forum de discussion à tous les </w:t>
-      </w:r>
-      <w:r>
-        <w:rPr>
-          <w:rFonts w:eastAsia="Times New Roman" w:cs="Arial"/>
-          <w:lang w:eastAsia="fr-CH"/>
-        </w:rPr>
-        <w:t>étudiants. L’application met</w:t>
-      </w:r>
-      <w:r>
-        <w:rPr>
-          <w:rFonts w:eastAsia="Times New Roman" w:cs="Arial"/>
-          <w:lang w:eastAsia="fr-CH"/>
-        </w:rPr>
-        <w:t xml:space="preserve"> </w:t>
-      </w:r>
-      <w:r>
-        <w:rPr>
-          <w:rFonts w:eastAsia="Times New Roman" w:cs="Arial"/>
-          <w:lang w:eastAsia="fr-CH"/>
-        </w:rPr>
-        <w:t>à disposition des topics prédéfinis. Dans ces topics, les utilisateurs peuvent</w:t>
-      </w:r>
-      <w:r>
-        <w:rPr>
-          <w:rFonts w:eastAsia="Times New Roman" w:cs="Arial"/>
-          <w:lang w:eastAsia="fr-CH"/>
-        </w:rPr>
-        <w:t xml:space="preserve"> </w:t>
-      </w:r>
-      <w:r>
-        <w:rPr>
-          <w:rFonts w:eastAsia="Times New Roman" w:cs="Arial"/>
-          <w:lang w:eastAsia="fr-CH"/>
-        </w:rPr>
-        <w:t>créer des articles et les commenter.</w:t>
-      </w:r>
-    </w:p>
-    <w:p>
-      <w:pPr>
-        <w:pStyle w:val="Titre2"/>
-        <w:jc w:val="both"/>
-        <w:rPr>
-          <w:color w:val="C45911" w:themeColor="accent2" w:themeShade="BF"/>
-        </w:rPr>
-      </w:pPr>
-      <w:bookmarkStart w:id="4" w:name="_Toc8222691"/>
-      <w:r>
-        <w:rPr>
-          <w:color w:val="C45911" w:themeColor="accent2" w:themeShade="BF"/>
-        </w:rPr>
-        <w:t>2.2 Spécifications</w:t>
-      </w:r>
-      <w:bookmarkEnd w:id="4"/>
     </w:p>
     <w:p>
       <w:pPr>
@@ -3422,7 +3215,7 @@
           <w:color w:val="C45911" w:themeColor="accent2" w:themeShade="BF"/>
         </w:rPr>
       </w:pPr>
-      <w:bookmarkStart w:id="5" w:name="_Toc8222692"/>
+      <w:bookmarkStart w:id="4" w:name="_Toc8282546"/>
       <w:r>
         <w:rPr>
           <w:color w:val="C45911" w:themeColor="accent2" w:themeShade="BF"/>
@@ -3435,230 +3228,248 @@
         </w:rPr>
         <w:t>Environnement</w:t>
       </w:r>
+      <w:bookmarkEnd w:id="4"/>
+    </w:p>
+    <w:p>
+      <w:pPr>
+        <w:jc w:val="both"/>
+      </w:pPr>
+      <w:r>
+        <w:t>- PC sous Windows</w:t>
+      </w:r>
+    </w:p>
+    <w:p>
+      <w:pPr>
+        <w:jc w:val="both"/>
+      </w:pPr>
+      <w:r>
+        <w:t>-IDE à choix (</w:t>
+      </w:r>
+      <w:proofErr w:type="spellStart"/>
+      <w:r>
+        <w:t>PhpStorm</w:t>
+      </w:r>
+      <w:proofErr w:type="spellEnd"/>
+      <w:r>
+        <w:t xml:space="preserve"> / </w:t>
+      </w:r>
+      <w:r>
+        <w:t>Atome</w:t>
+      </w:r>
+      <w:r>
+        <w:t xml:space="preserve"> / </w:t>
+      </w:r>
+      <w:proofErr w:type="spellStart"/>
+      <w:r>
+        <w:t>Netbeans</w:t>
+      </w:r>
+      <w:proofErr w:type="spellEnd"/>
+      <w:r>
+        <w:t>)</w:t>
+      </w:r>
+    </w:p>
+    <w:p>
+      <w:pPr>
+        <w:jc w:val="both"/>
+      </w:pPr>
+      <w:r>
+        <w:t xml:space="preserve">- </w:t>
+      </w:r>
+      <w:r>
+        <w:t xml:space="preserve">Outil de </w:t>
+      </w:r>
+      <w:proofErr w:type="spellStart"/>
+      <w:r>
+        <w:t>versioning</w:t>
+      </w:r>
+      <w:proofErr w:type="spellEnd"/>
+      <w:r>
+        <w:t xml:space="preserve"> de code (GIT avec </w:t>
+      </w:r>
+      <w:proofErr w:type="spellStart"/>
+      <w:r>
+        <w:t>repository</w:t>
+      </w:r>
+      <w:proofErr w:type="spellEnd"/>
+      <w:r>
+        <w:t xml:space="preserve"> en ligne sur GitHub / </w:t>
+      </w:r>
+      <w:proofErr w:type="spellStart"/>
+      <w:r>
+        <w:t>Bitbucket</w:t>
+      </w:r>
+      <w:proofErr w:type="spellEnd"/>
+      <w:r>
+        <w:t xml:space="preserve"> / </w:t>
+      </w:r>
+      <w:proofErr w:type="spellStart"/>
+      <w:r>
+        <w:t>GitLab</w:t>
+      </w:r>
+      <w:proofErr w:type="spellEnd"/>
+      <w:r>
+        <w:t>)</w:t>
+      </w:r>
+    </w:p>
+    <w:p>
+      <w:pPr>
+        <w:jc w:val="both"/>
+      </w:pPr>
+      <w:r>
+        <w:t>- Serveur web (</w:t>
+      </w:r>
+      <w:proofErr w:type="spellStart"/>
+      <w:r>
+        <w:t>EasyPhp</w:t>
+      </w:r>
+      <w:proofErr w:type="spellEnd"/>
+      <w:r>
+        <w:t xml:space="preserve"> / Apache)</w:t>
+      </w:r>
+    </w:p>
+    <w:p>
+      <w:pPr>
+        <w:jc w:val="both"/>
+      </w:pPr>
+      <w:r>
+        <w:t>- Navigateur web (Google Chrome / Mozilla Firefox)</w:t>
+      </w:r>
+    </w:p>
+    <w:p>
+      <w:pPr>
+        <w:jc w:val="both"/>
+      </w:pPr>
+      <w:r>
+        <w:t>- Outil de gestion de BD (</w:t>
+      </w:r>
+      <w:proofErr w:type="spellStart"/>
+      <w:r>
+        <w:t>Workbench</w:t>
+      </w:r>
+      <w:proofErr w:type="spellEnd"/>
+      <w:r>
+        <w:t xml:space="preserve"> / </w:t>
+      </w:r>
+      <w:proofErr w:type="spellStart"/>
+      <w:r>
+        <w:t>PhpMyAdmin</w:t>
+      </w:r>
+      <w:proofErr w:type="spellEnd"/>
+      <w:r>
+        <w:t>)</w:t>
+      </w:r>
+    </w:p>
+    <w:p>
+      <w:pPr>
+        <w:jc w:val="both"/>
+      </w:pPr>
+      <w:r>
+        <w:t xml:space="preserve">- Outil bureautique à choix pour les documents (Google Docs, </w:t>
+      </w:r>
+      <w:proofErr w:type="spellStart"/>
+      <w:r>
+        <w:t>MSOffice</w:t>
+      </w:r>
+      <w:proofErr w:type="spellEnd"/>
+      <w:r>
+        <w:t>, OpenOffice)</w:t>
+      </w:r>
+    </w:p>
+    <w:p>
+      <w:pPr>
+        <w:pStyle w:val="Titre2"/>
+        <w:jc w:val="both"/>
+        <w:rPr>
+          <w:color w:val="C45911" w:themeColor="accent2" w:themeShade="BF"/>
+        </w:rPr>
+      </w:pPr>
+      <w:bookmarkStart w:id="5" w:name="_Toc8282547"/>
+      <w:r>
+        <w:rPr>
+          <w:color w:val="C45911" w:themeColor="accent2" w:themeShade="BF"/>
+        </w:rPr>
+        <w:t>2.4 Organisation</w:t>
+      </w:r>
       <w:bookmarkEnd w:id="5"/>
     </w:p>
     <w:p>
       <w:pPr>
         <w:jc w:val="both"/>
-      </w:pPr>
-      <w:r>
-        <w:t>- PC sous Windows</w:t>
-      </w:r>
-    </w:p>
-    <w:p>
-      <w:pPr>
-        <w:jc w:val="both"/>
-      </w:pPr>
-      <w:r>
-        <w:t>-IDE à choix (</w:t>
+        <w:rPr>
+          <w:u w:val="single"/>
+        </w:rPr>
+      </w:pPr>
+      <w:r>
+        <w:rPr>
+          <w:u w:val="single"/>
+        </w:rPr>
+        <w:t>Élève :</w:t>
+      </w:r>
+    </w:p>
+    <w:p>
+      <w:pPr>
+        <w:jc w:val="both"/>
+      </w:pPr>
+      <w:r>
+        <w:t xml:space="preserve">- </w:t>
+      </w:r>
+      <w:r>
+        <w:t>Marco</w:t>
+      </w:r>
+      <w:r>
+        <w:t xml:space="preserve"> </w:t>
+      </w:r>
+      <w:r>
+        <w:t>Fernandes Ferreira</w:t>
+      </w:r>
+      <w:r>
+        <w:t xml:space="preserve">, </w:t>
+      </w:r>
+      <w:r>
+        <w:t>marco.frnnd2@eduge.ch</w:t>
+      </w:r>
+    </w:p>
+    <w:p>
+      <w:pPr>
+        <w:jc w:val="both"/>
+        <w:rPr>
+          <w:u w:val="single"/>
+        </w:rPr>
+      </w:pPr>
+      <w:r>
+        <w:rPr>
+          <w:u w:val="single"/>
+        </w:rPr>
+        <w:t>Maitre d’apprentissage :</w:t>
+      </w:r>
+    </w:p>
+    <w:p>
+      <w:pPr>
+        <w:jc w:val="both"/>
+      </w:pPr>
+      <w:r>
+        <w:t xml:space="preserve">- Jasmina </w:t>
       </w:r>
       <w:proofErr w:type="spellStart"/>
       <w:r>
-        <w:t>PhpStorm</w:t>
+        <w:t>Travnjak</w:t>
       </w:r>
       <w:proofErr w:type="spellEnd"/>
       <w:r>
-        <w:t xml:space="preserve"> / </w:t>
-      </w:r>
-      <w:r>
-        <w:t>Atome</w:t>
-      </w:r>
-      <w:r>
-        <w:t xml:space="preserve"> / </w:t>
-      </w:r>
-      <w:proofErr w:type="spellStart"/>
-      <w:r>
-        <w:t>Netbeans</w:t>
-      </w:r>
-      <w:proofErr w:type="spellEnd"/>
-      <w:r>
-        <w:t>)</w:t>
-      </w:r>
-    </w:p>
-    <w:p>
-      <w:pPr>
-        <w:jc w:val="both"/>
-      </w:pPr>
-      <w:r>
-        <w:t xml:space="preserve">- </w:t>
-      </w:r>
-      <w:r>
-        <w:t xml:space="preserve">Outil de </w:t>
-      </w:r>
-      <w:proofErr w:type="spellStart"/>
-      <w:r>
-        <w:t>versioning</w:t>
-      </w:r>
-      <w:proofErr w:type="spellEnd"/>
-      <w:r>
-        <w:t xml:space="preserve"> de code (GIT avec </w:t>
-      </w:r>
-      <w:proofErr w:type="spellStart"/>
-      <w:r>
-        <w:t>repository</w:t>
-      </w:r>
-      <w:proofErr w:type="spellEnd"/>
-      <w:r>
-        <w:t xml:space="preserve"> en ligne sur GitHub / </w:t>
-      </w:r>
-      <w:proofErr w:type="spellStart"/>
-      <w:r>
-        <w:t>Bitbucket</w:t>
-      </w:r>
-      <w:proofErr w:type="spellEnd"/>
-      <w:r>
-        <w:t xml:space="preserve"> / </w:t>
-      </w:r>
-      <w:proofErr w:type="spellStart"/>
-      <w:r>
-        <w:t>GitLab</w:t>
-      </w:r>
-      <w:proofErr w:type="spellEnd"/>
-      <w:r>
-        <w:t>)</w:t>
-      </w:r>
-    </w:p>
-    <w:p>
-      <w:pPr>
-        <w:jc w:val="both"/>
-      </w:pPr>
-      <w:r>
-        <w:t>- Serveur web (</w:t>
-      </w:r>
-      <w:proofErr w:type="spellStart"/>
-      <w:r>
-        <w:t>EasyPhp</w:t>
-      </w:r>
-      <w:proofErr w:type="spellEnd"/>
-      <w:r>
-        <w:t xml:space="preserve"> / Apache)</w:t>
-      </w:r>
-    </w:p>
-    <w:p>
-      <w:pPr>
-        <w:jc w:val="both"/>
-      </w:pPr>
-      <w:r>
-        <w:t>- Navigateur web (Google Chrome / Mozilla Firefox)</w:t>
-      </w:r>
-    </w:p>
-    <w:p>
-      <w:pPr>
-        <w:jc w:val="both"/>
-      </w:pPr>
-      <w:r>
-        <w:t>- Outil de gestion de BD (</w:t>
-      </w:r>
-      <w:proofErr w:type="spellStart"/>
-      <w:r>
-        <w:t>Workbench</w:t>
-      </w:r>
-      <w:proofErr w:type="spellEnd"/>
-      <w:r>
-        <w:t xml:space="preserve"> / </w:t>
-      </w:r>
-      <w:proofErr w:type="spellStart"/>
-      <w:r>
-        <w:t>PhpMyAdmin</w:t>
-      </w:r>
-      <w:proofErr w:type="spellEnd"/>
-      <w:r>
-        <w:t>)</w:t>
-      </w:r>
-    </w:p>
-    <w:p>
-      <w:pPr>
-        <w:jc w:val="both"/>
-      </w:pPr>
-      <w:r>
-        <w:t xml:space="preserve">- Outil bureautique à choix pour les documents (Google Docs, </w:t>
-      </w:r>
-      <w:proofErr w:type="spellStart"/>
-      <w:r>
-        <w:t>MSOffice</w:t>
-      </w:r>
-      <w:proofErr w:type="spellEnd"/>
-      <w:r>
-        <w:t>, OpenOffice)</w:t>
-      </w:r>
-    </w:p>
-    <w:p>
-      <w:pPr>
-        <w:pStyle w:val="Titre2"/>
-        <w:jc w:val="both"/>
-        <w:rPr>
-          <w:color w:val="C45911" w:themeColor="accent2" w:themeShade="BF"/>
-        </w:rPr>
-      </w:pPr>
-      <w:bookmarkStart w:id="6" w:name="_Toc8222693"/>
-      <w:r>
-        <w:rPr>
-          <w:color w:val="C45911" w:themeColor="accent2" w:themeShade="BF"/>
-        </w:rPr>
-        <w:t>2.4 Organisation</w:t>
-      </w:r>
-      <w:bookmarkEnd w:id="6"/>
-    </w:p>
-    <w:p>
-      <w:pPr>
-        <w:jc w:val="both"/>
-      </w:pPr>
-      <w:r>
-        <w:t>Élève :</w:t>
-      </w:r>
-    </w:p>
-    <w:p>
-      <w:pPr>
-        <w:jc w:val="both"/>
-      </w:pPr>
-      <w:r>
-        <w:t xml:space="preserve">- </w:t>
-      </w:r>
-      <w:r>
-        <w:t>Marco</w:t>
-      </w:r>
-      <w:r>
-        <w:t xml:space="preserve"> </w:t>
-      </w:r>
-      <w:r>
-        <w:t>Fernandes Ferreira</w:t>
-      </w:r>
-      <w:r>
-        <w:t xml:space="preserve">, </w:t>
-      </w:r>
-      <w:r>
-        <w:t>marco.frnnd2@eduge.ch</w:t>
-      </w:r>
-    </w:p>
-    <w:p>
-      <w:pPr>
-        <w:jc w:val="both"/>
-      </w:pPr>
-      <w:r>
-        <w:t>Maitre d’apprentissage :</w:t>
-      </w:r>
-    </w:p>
-    <w:p>
-      <w:pPr>
-        <w:jc w:val="both"/>
-      </w:pPr>
-      <w:r>
-        <w:t xml:space="preserve">- Jasmina </w:t>
-      </w:r>
-      <w:proofErr w:type="spellStart"/>
-      <w:r>
-        <w:t>Travnjak</w:t>
-      </w:r>
-      <w:proofErr w:type="spellEnd"/>
-      <w:r>
         <w:t>, jasmina.travnjak@edu.ge.ch</w:t>
       </w:r>
     </w:p>
     <w:p>
       <w:pPr>
         <w:jc w:val="both"/>
-      </w:pPr>
-      <w:r>
+        <w:rPr>
+          <w:u w:val="single"/>
+        </w:rPr>
+      </w:pPr>
+      <w:r>
+        <w:rPr>
+          <w:u w:val="single"/>
+        </w:rPr>
         <w:t>Experts :</w:t>
       </w:r>
     </w:p>
@@ -3711,7 +3522,7 @@
           <w:color w:val="C45911" w:themeColor="accent2" w:themeShade="BF"/>
         </w:rPr>
       </w:pPr>
-      <w:bookmarkStart w:id="7" w:name="_Toc8222694"/>
+      <w:bookmarkStart w:id="6" w:name="_Toc8282548"/>
       <w:r>
         <w:rPr>
           <w:color w:val="C45911" w:themeColor="accent2" w:themeShade="BF"/>
@@ -3725,7 +3536,7 @@
         </w:rPr>
         <w:t>Livrables</w:t>
       </w:r>
-      <w:bookmarkEnd w:id="7"/>
+      <w:bookmarkEnd w:id="6"/>
     </w:p>
     <w:p>
       <w:pPr>
@@ -3997,7 +3808,7 @@
           <w:color w:val="ED7D31" w:themeColor="accent2"/>
         </w:rPr>
       </w:pPr>
-      <w:bookmarkStart w:id="8" w:name="_Toc8222695"/>
+      <w:bookmarkStart w:id="7" w:name="_Toc8282549"/>
       <w:r>
         <w:rPr>
           <w:rFonts w:ascii="Calibri" w:hAnsi="Calibri" w:cs="Calibri"/>
@@ -4012,7 +3823,7 @@
         </w:rPr>
         <w:t>Analyse Conceptuelle</w:t>
       </w:r>
-      <w:bookmarkEnd w:id="8"/>
+      <w:bookmarkEnd w:id="7"/>
     </w:p>
     <w:p>
       <w:pPr>
@@ -4022,7 +3833,7 @@
           <w:color w:val="C45911" w:themeColor="accent2" w:themeShade="BF"/>
         </w:rPr>
       </w:pPr>
-      <w:bookmarkStart w:id="9" w:name="_Toc8222696"/>
+      <w:bookmarkStart w:id="8" w:name="_Toc8282550"/>
       <w:r>
         <w:rPr>
           <w:rFonts w:ascii="Calibri" w:hAnsi="Calibri" w:cs="Calibri"/>
@@ -4037,7 +3848,7 @@
         </w:rPr>
         <w:t>Fonctionnalités d’un utilisateur non-identifié</w:t>
       </w:r>
-      <w:bookmarkEnd w:id="9"/>
+      <w:bookmarkEnd w:id="8"/>
     </w:p>
     <w:p>
       <w:pPr>
@@ -4338,7 +4149,7 @@
           <w:color w:val="C45911" w:themeColor="accent2" w:themeShade="BF"/>
         </w:rPr>
       </w:pPr>
-      <w:bookmarkStart w:id="10" w:name="_Toc8222697"/>
+      <w:bookmarkStart w:id="9" w:name="_Toc8282551"/>
       <w:r>
         <w:rPr>
           <w:rFonts w:asciiTheme="minorHAnsi" w:hAnsiTheme="minorHAnsi" w:cstheme="minorHAnsi"/>
@@ -4353,30 +4164,12 @@
         </w:rPr>
         <w:t>Fonctionnalités d’un utilisateur identifié</w:t>
       </w:r>
-      <w:bookmarkEnd w:id="10"/>
-    </w:p>
-    <w:p>
-      <w:pPr>
-        <w:pStyle w:val="Titre2"/>
-        <w:jc w:val="both"/>
-        <w:rPr>
-          <w:rFonts w:ascii="Calibri" w:hAnsi="Calibri" w:cs="Calibri"/>
-          <w:color w:val="000000"/>
-          <w:sz w:val="22"/>
-          <w:szCs w:val="22"/>
-        </w:rPr>
-      </w:pPr>
-      <w:bookmarkStart w:id="11" w:name="_Toc8222698"/>
-      <w:r>
-        <w:rPr>
-          <w:rFonts w:ascii="Calibri" w:hAnsi="Calibri" w:cs="Calibri"/>
-          <w:color w:val="000000"/>
-          <w:sz w:val="22"/>
-          <w:szCs w:val="22"/>
-        </w:rPr>
+      <w:bookmarkEnd w:id="9"/>
+    </w:p>
+    <w:p>
+      <w:r>
         <w:t>Ce que l’utilisateur identifié peut faire :</w:t>
       </w:r>
-      <w:bookmarkEnd w:id="11"/>
     </w:p>
     <w:p>
       <w:pPr>
@@ -4492,19 +4285,23 @@
         <w:jc w:val="both"/>
       </w:pPr>
       <w:r>
-        <w:t>Possibilité d’afficher les commentaires sous l’</w:t>
-      </w:r>
-      <w:proofErr w:type="spellStart"/>
+        <w:t xml:space="preserve">Possibilité </w:t>
+      </w:r>
+      <w:r>
+        <w:t xml:space="preserve">d’afficher les commentaires les </w:t>
+      </w:r>
       <w:r>
         <w:t>a</w:t>
       </w:r>
       <w:r>
-        <w:t>h</w:t>
-      </w:r>
-      <w:r>
-        <w:t>rticle</w:t>
-      </w:r>
-      <w:proofErr w:type="spellEnd"/>
+        <w:t>r</w:t>
+      </w:r>
+      <w:r>
+        <w:t>ticle</w:t>
+      </w:r>
+      <w:r>
+        <w:t>s</w:t>
+      </w:r>
     </w:p>
     <w:p>
       <w:pPr>
@@ -4581,7 +4378,25 @@
           <w:color w:val="000000"/>
           <w:lang w:eastAsia="fr-CH"/>
         </w:rPr>
-        <w:t xml:space="preserve"> tel que (PHP, Ajax etc…)</w:t>
+        <w:t xml:space="preserve"> tel que (PHP, Ajax</w:t>
+      </w:r>
+      <w:r>
+        <w:rPr>
+          <w:rFonts w:ascii="Calibri" w:eastAsia="Times New Roman" w:hAnsi="Calibri" w:cs="Calibri"/>
+          <w:bCs/>
+          <w:color w:val="000000"/>
+          <w:lang w:eastAsia="fr-CH"/>
+        </w:rPr>
+        <w:t>, Bug</w:t>
+      </w:r>
+      <w:r>
+        <w:rPr>
+          <w:rFonts w:ascii="Calibri" w:eastAsia="Times New Roman" w:hAnsi="Calibri" w:cs="Calibri"/>
+          <w:bCs/>
+          <w:color w:val="000000"/>
+          <w:lang w:eastAsia="fr-CH"/>
+        </w:rPr>
+        <w:t xml:space="preserve"> etc…)</w:t>
       </w:r>
     </w:p>
     <w:p>
@@ -4746,13 +4561,6 @@
     </w:p>
     <w:p>
       <w:pPr>
-        <w:pStyle w:val="Paragraphedeliste"/>
-        <w:ind w:left="1440"/>
-        <w:jc w:val="both"/>
-      </w:pPr>
-    </w:p>
-    <w:p>
-      <w:pPr>
         <w:pStyle w:val="Titre4"/>
         <w:jc w:val="both"/>
       </w:pPr>
@@ -4808,7 +4616,7 @@
           <w:color w:val="C45911" w:themeColor="accent2" w:themeShade="BF"/>
         </w:rPr>
       </w:pPr>
-      <w:bookmarkStart w:id="12" w:name="_Toc8222699"/>
+      <w:bookmarkStart w:id="10" w:name="_Toc8282552"/>
       <w:r>
         <w:rPr>
           <w:rFonts w:asciiTheme="minorHAnsi" w:hAnsiTheme="minorHAnsi" w:cstheme="minorHAnsi"/>
@@ -4823,30 +4631,12 @@
         </w:rPr>
         <w:t>Fonctionnalités d’un administrateur</w:t>
       </w:r>
-      <w:bookmarkEnd w:id="12"/>
-    </w:p>
-    <w:p>
-      <w:pPr>
-        <w:pStyle w:val="Titre2"/>
-        <w:jc w:val="both"/>
-        <w:rPr>
-          <w:rFonts w:ascii="Calibri" w:hAnsi="Calibri" w:cs="Calibri"/>
-          <w:color w:val="000000"/>
-          <w:sz w:val="22"/>
-          <w:szCs w:val="22"/>
-        </w:rPr>
-      </w:pPr>
-      <w:bookmarkStart w:id="13" w:name="_Toc8222700"/>
-      <w:r>
-        <w:rPr>
-          <w:rFonts w:ascii="Calibri" w:hAnsi="Calibri" w:cs="Calibri"/>
-          <w:color w:val="000000"/>
-          <w:sz w:val="22"/>
-          <w:szCs w:val="22"/>
-        </w:rPr>
+      <w:bookmarkEnd w:id="10"/>
+    </w:p>
+    <w:p>
+      <w:r>
         <w:t>Ce que l’administrateur peut faire :</w:t>
       </w:r>
-      <w:bookmarkEnd w:id="13"/>
     </w:p>
     <w:p>
       <w:pPr>
@@ -5370,6 +5160,25 @@
     </w:p>
     <w:p>
       <w:pPr>
+        <w:pStyle w:val="Paragraphedeliste"/>
+        <w:numPr>
+          <w:ilvl w:val="1"/>
+          <w:numId w:val="6"/>
+        </w:numPr>
+        <w:jc w:val="both"/>
+      </w:pPr>
+      <w:r>
+        <w:t xml:space="preserve">L’Administrateur possède le droit de supprimer les </w:t>
+      </w:r>
+      <w:r>
+        <w:t>commentaires</w:t>
+      </w:r>
+      <w:r>
+        <w:t xml:space="preserve"> d’autres utilisateurs</w:t>
+      </w:r>
+    </w:p>
+    <w:p>
+      <w:pPr>
         <w:pStyle w:val="Titre4"/>
         <w:jc w:val="both"/>
       </w:pPr>
@@ -5379,11 +5188,25 @@
     </w:p>
     <w:p>
       <w:pPr>
-        <w:jc w:val="both"/>
-        <w:rPr>
-          <w:b/>
-        </w:rPr>
-      </w:pPr>
+        <w:pStyle w:val="Paragraphedeliste"/>
+        <w:numPr>
+          <w:ilvl w:val="1"/>
+          <w:numId w:val="6"/>
+        </w:numPr>
+        <w:jc w:val="both"/>
+      </w:pPr>
+      <w:r>
+        <w:t xml:space="preserve">L’Administrateur possède le droit de </w:t>
+      </w:r>
+      <w:r>
+        <w:t xml:space="preserve">bannir </w:t>
+      </w:r>
+      <w:r>
+        <w:t>d’autres utilisateurs</w:t>
+      </w:r>
+      <w:r>
+        <w:t xml:space="preserve"> (comportement etc…)</w:t>
+      </w:r>
     </w:p>
     <w:p>
       <w:pPr>
@@ -5398,7 +5221,7 @@
           <w:szCs w:val="18"/>
         </w:rPr>
       </w:pPr>
-      <w:bookmarkStart w:id="14" w:name="_Toc8222701"/>
+      <w:bookmarkStart w:id="11" w:name="_Toc8282553"/>
       <w:r>
         <w:rPr>
           <w:color w:val="ED7D31" w:themeColor="accent2"/>
@@ -5417,7 +5240,7 @@
         </w:rPr>
         <w:t>relationnel</w:t>
       </w:r>
-      <w:bookmarkEnd w:id="14"/>
+      <w:bookmarkEnd w:id="11"/>
       <w:r>
         <w:rPr>
           <w:rFonts w:ascii="Calibri" w:hAnsi="Calibri" w:cs="Calibri"/>
@@ -5456,7 +5279,7 @@
             <v:path o:extrusionok="f" gradientshapeok="t" o:connecttype="rect"/>
             <o:lock v:ext="edit" aspectratio="t"/>
           </v:shapetype>
-          <v:shape id="_x0000_i1211" type="#_x0000_t75" style="width:441pt;height:267pt">
+          <v:shape id="_x0000_i1025" type="#_x0000_t75" style="width:441pt;height:267pt">
             <v:imagedata r:id="rId9" o:title="NewMCD"/>
           </v:shape>
         </w:pict>
@@ -5467,28 +5290,18 @@
         <w:pStyle w:val="Lgende"/>
         <w:jc w:val="center"/>
       </w:pPr>
-      <w:bookmarkStart w:id="15" w:name="_Toc8222035"/>
+      <w:bookmarkStart w:id="12" w:name="_Toc8222035"/>
       <w:r>
         <w:t xml:space="preserve">Figure </w:t>
       </w:r>
-      <w:r>
-        <w:fldChar w:fldCharType="begin"/>
-      </w:r>
-      <w:r>
-        <w:instrText xml:space="preserve"> SEQ Figure \* ARABIC </w:instrText>
-      </w:r>
-      <w:r>
-        <w:fldChar w:fldCharType="separate"/>
-      </w:r>
-      <w:r>
-        <w:rPr>
-          <w:noProof/>
-        </w:rPr>
-        <w:t>1</w:t>
-      </w:r>
-      <w:r>
-        <w:fldChar w:fldCharType="end"/>
-      </w:r>
+      <w:fldSimple w:instr=" SEQ Figure \* ARABIC ">
+        <w:r>
+          <w:rPr>
+            <w:noProof/>
+          </w:rPr>
+          <w:t>1</w:t>
+        </w:r>
+      </w:fldSimple>
       <w:r>
         <w:t xml:space="preserve">: Modèle conceptuel et différentes </w:t>
       </w:r>
@@ -5496,7 +5309,7 @@
       <w:r>
         <w:t>lisaisons</w:t>
       </w:r>
-      <w:bookmarkEnd w:id="15"/>
+      <w:bookmarkEnd w:id="12"/>
       <w:proofErr w:type="spellEnd"/>
       <w:r>
         <w:br w:type="page"/>
@@ -5510,7 +5323,7 @@
           <w:color w:val="ED7D31" w:themeColor="accent2"/>
         </w:rPr>
       </w:pPr>
-      <w:bookmarkStart w:id="16" w:name="_Toc8222702"/>
+      <w:bookmarkStart w:id="13" w:name="_Toc8282554"/>
       <w:r>
         <w:rPr>
           <w:color w:val="ED7D31" w:themeColor="accent2"/>
@@ -5524,7 +5337,7 @@
         </w:rPr>
         <w:t>Analyse organique</w:t>
       </w:r>
-      <w:bookmarkEnd w:id="16"/>
+      <w:bookmarkEnd w:id="13"/>
     </w:p>
     <w:p>
       <w:pPr>
@@ -5549,7 +5362,7 @@
       </w:pPr>
       <w:r>
         <w:pict>
-          <v:shape id="_x0000_i1207" type="#_x0000_t75" style="width:415.5pt;height:39.75pt">
+          <v:shape id="_x0000_i1026" type="#_x0000_t75" style="width:415.5pt;height:39.75pt">
             <v:imagedata r:id="rId10" o:title="tTopic"/>
           </v:shape>
         </w:pict>
@@ -5560,35 +5373,25 @@
         <w:pStyle w:val="Lgende"/>
         <w:jc w:val="center"/>
       </w:pPr>
-      <w:bookmarkStart w:id="17" w:name="_Toc8222036"/>
+      <w:bookmarkStart w:id="14" w:name="_Toc8222036"/>
       <w:r>
         <w:t xml:space="preserve">Figure </w:t>
       </w:r>
-      <w:r>
-        <w:fldChar w:fldCharType="begin"/>
-      </w:r>
-      <w:r>
-        <w:instrText xml:space="preserve"> SEQ Figure \* ARABIC </w:instrText>
-      </w:r>
-      <w:r>
-        <w:fldChar w:fldCharType="separate"/>
-      </w:r>
-      <w:r>
-        <w:rPr>
-          <w:noProof/>
-        </w:rPr>
-        <w:t>2</w:t>
-      </w:r>
-      <w:r>
-        <w:fldChar w:fldCharType="end"/>
-      </w:r>
+      <w:fldSimple w:instr=" SEQ Figure \* ARABIC ">
+        <w:r>
+          <w:rPr>
+            <w:noProof/>
+          </w:rPr>
+          <w:t>2</w:t>
+        </w:r>
+      </w:fldSimple>
       <w:r>
         <w:t xml:space="preserve">: </w:t>
       </w:r>
       <w:r>
         <w:t>Table topics</w:t>
       </w:r>
-      <w:bookmarkEnd w:id="17"/>
+      <w:bookmarkEnd w:id="14"/>
     </w:p>
     <w:p>
       <w:pPr>
@@ -5751,7 +5554,7 @@
       </w:r>
       <w:r>
         <w:pict>
-          <v:shape id="_x0000_i1208" type="#_x0000_t75" style="width:435.75pt;height:130.5pt">
+          <v:shape id="_x0000_i1027" type="#_x0000_t75" style="width:435.75pt;height:130.5pt">
             <v:imagedata r:id="rId11" o:title="tArticles"/>
           </v:shape>
         </w:pict>
@@ -5762,35 +5565,25 @@
         <w:pStyle w:val="Lgende"/>
         <w:jc w:val="center"/>
       </w:pPr>
-      <w:bookmarkStart w:id="18" w:name="_Toc8222037"/>
+      <w:bookmarkStart w:id="15" w:name="_Toc8222037"/>
       <w:r>
         <w:t xml:space="preserve">Figure </w:t>
       </w:r>
-      <w:r>
-        <w:fldChar w:fldCharType="begin"/>
-      </w:r>
-      <w:r>
-        <w:instrText xml:space="preserve"> SEQ Figure \* ARABIC </w:instrText>
-      </w:r>
-      <w:r>
-        <w:fldChar w:fldCharType="separate"/>
-      </w:r>
-      <w:r>
-        <w:rPr>
-          <w:noProof/>
-        </w:rPr>
-        <w:t>3</w:t>
-      </w:r>
-      <w:r>
-        <w:fldChar w:fldCharType="end"/>
-      </w:r>
+      <w:fldSimple w:instr=" SEQ Figure \* ARABIC ">
+        <w:r>
+          <w:rPr>
+            <w:noProof/>
+          </w:rPr>
+          <w:t>3</w:t>
+        </w:r>
+      </w:fldSimple>
       <w:r>
         <w:t xml:space="preserve">: </w:t>
       </w:r>
       <w:r>
         <w:t>Table articles</w:t>
       </w:r>
-      <w:bookmarkEnd w:id="18"/>
+      <w:bookmarkEnd w:id="15"/>
     </w:p>
     <w:p>
       <w:pPr>
@@ -6314,7 +6107,7 @@
       </w:pPr>
       <w:r>
         <w:pict>
-          <v:shape id="_x0000_i1209" type="#_x0000_t75" style="width:453.75pt;height:83.25pt">
+          <v:shape id="_x0000_i1028" type="#_x0000_t75" style="width:453.75pt;height:83.25pt">
             <v:imagedata r:id="rId12" o:title="tCommentaire"/>
           </v:shape>
         </w:pict>
@@ -6325,41 +6118,31 @@
         <w:pStyle w:val="Lgende"/>
         <w:jc w:val="center"/>
       </w:pPr>
-      <w:bookmarkStart w:id="19" w:name="_Toc8222038"/>
+      <w:bookmarkStart w:id="16" w:name="_Toc8222038"/>
       <w:r>
         <w:t xml:space="preserve">Figure </w:t>
       </w:r>
-      <w:r>
-        <w:fldChar w:fldCharType="begin"/>
-      </w:r>
-      <w:r>
-        <w:instrText xml:space="preserve"> SEQ Figure \* ARABIC </w:instrText>
-      </w:r>
-      <w:r>
-        <w:fldChar w:fldCharType="separate"/>
-      </w:r>
+      <w:fldSimple w:instr=" SEQ Figure \* ARABIC ">
+        <w:r>
+          <w:rPr>
+            <w:noProof/>
+          </w:rPr>
+          <w:t>4</w:t>
+        </w:r>
+      </w:fldSimple>
       <w:r>
         <w:rPr>
           <w:noProof/>
         </w:rPr>
-        <w:t>4</w:t>
-      </w:r>
-      <w:r>
-        <w:fldChar w:fldCharType="end"/>
+        <w:t xml:space="preserve">: </w:t>
       </w:r>
       <w:r>
         <w:rPr>
           <w:noProof/>
         </w:rPr>
-        <w:t xml:space="preserve">: </w:t>
-      </w:r>
-      <w:r>
-        <w:rPr>
-          <w:noProof/>
-        </w:rPr>
         <w:t>Table comments</w:t>
       </w:r>
-      <w:bookmarkEnd w:id="19"/>
+      <w:bookmarkEnd w:id="16"/>
     </w:p>
     <w:p>
       <w:pPr>
@@ -6756,7 +6539,7 @@
       </w:pPr>
       <w:r>
         <w:pict>
-          <v:shape id="_x0000_i1210" type="#_x0000_t75" style="width:426.75pt;height:151.5pt">
+          <v:shape id="_x0000_i1029" type="#_x0000_t75" style="width:426.75pt;height:151.5pt">
             <v:imagedata r:id="rId13" o:title="tUsers"/>
           </v:shape>
         </w:pict>
@@ -7379,16 +7162,20 @@
     </w:p>
     <w:p>
       <w:pPr>
-        <w:spacing w:after="0" w:line="240" w:lineRule="auto"/>
-        <w:ind w:left="720"/>
-        <w:jc w:val="both"/>
-        <w:textAlignment w:val="baseline"/>
-        <w:rPr>
-          <w:rFonts w:ascii="Calibri" w:eastAsia="Times New Roman" w:hAnsi="Calibri" w:cs="Calibri"/>
-          <w:color w:val="000000"/>
-          <w:lang w:eastAsia="fr-CH"/>
-        </w:rPr>
-      </w:pPr>
+        <w:rPr>
+          <w:rFonts w:ascii="Calibri" w:eastAsia="Times New Roman" w:hAnsi="Calibri" w:cs="Calibri"/>
+          <w:color w:val="000000"/>
+          <w:lang w:eastAsia="fr-CH"/>
+        </w:rPr>
+      </w:pPr>
+      <w:r>
+        <w:rPr>
+          <w:rFonts w:ascii="Calibri" w:eastAsia="Times New Roman" w:hAnsi="Calibri" w:cs="Calibri"/>
+          <w:color w:val="000000"/>
+          <w:lang w:eastAsia="fr-CH"/>
+        </w:rPr>
+        <w:br w:type="page"/>
+      </w:r>
     </w:p>
     <w:p>
       <w:pPr>
@@ -7398,7 +7185,7 @@
           <w:color w:val="ED7D31" w:themeColor="accent2"/>
         </w:rPr>
       </w:pPr>
-      <w:bookmarkStart w:id="20" w:name="_Toc8222703"/>
+      <w:bookmarkStart w:id="17" w:name="_Toc8282555"/>
       <w:r>
         <w:rPr>
           <w:color w:val="ED7D31" w:themeColor="accent2"/>
@@ -7410,93 +7197,234 @@
         <w:rPr>
           <w:color w:val="ED7D31" w:themeColor="accent2"/>
         </w:rPr>
+        <w:t>Arborescence de fichier</w:t>
+      </w:r>
+    </w:p>
+    <w:p>
+      <w:pPr>
+        <w:keepNext/>
+        <w:jc w:val="center"/>
+      </w:pPr>
+      <w:r>
+        <w:pict>
+          <v:shape id="_x0000_i1067" type="#_x0000_t75" style="width:127.5pt;height:201pt">
+            <v:imagedata r:id="rId14" o:title="arborescence"/>
+          </v:shape>
+        </w:pict>
+      </w:r>
+    </w:p>
+    <w:p>
+      <w:pPr>
+        <w:pStyle w:val="Lgende"/>
+        <w:jc w:val="center"/>
+      </w:pPr>
+      <w:r>
+        <w:t xml:space="preserve">Figure </w:t>
+      </w:r>
+      <w:fldSimple w:instr=" SEQ Figure \* ARABIC ">
+        <w:r>
+          <w:rPr>
+            <w:noProof/>
+          </w:rPr>
+          <w:t>5</w:t>
+        </w:r>
+      </w:fldSimple>
+      <w:r>
+        <w:t>: Arborescence de fichier</w:t>
+      </w:r>
+    </w:p>
+    <w:p>
+      <w:r>
+        <w:t>- « Divers » contient</w:t>
+      </w:r>
+      <w:r>
+        <w:t xml:space="preserve"> toutes </w:t>
+      </w:r>
+      <w:r>
+        <w:t>mes images liées</w:t>
+      </w:r>
+      <w:r>
+        <w:t xml:space="preserve"> à la doc ainsi que me documentation et mon planning</w:t>
+      </w:r>
+    </w:p>
+    <w:p>
+      <w:r>
+        <w:t>- « </w:t>
+      </w:r>
+      <w:r>
+        <w:t>bs</w:t>
+      </w:r>
+      <w:r>
+        <w:t xml:space="preserve"> » </w:t>
+      </w:r>
+      <w:r>
+        <w:t xml:space="preserve">contient tous les fichiers concernant </w:t>
+      </w:r>
+      <w:proofErr w:type="spellStart"/>
+      <w:r>
+        <w:t>Bootstrap</w:t>
+      </w:r>
+      <w:proofErr w:type="spellEnd"/>
+      <w:r>
+        <w:t xml:space="preserve"> 4</w:t>
+      </w:r>
+    </w:p>
+    <w:p>
+      <w:r>
+        <w:t>- « </w:t>
+      </w:r>
+      <w:proofErr w:type="spellStart"/>
+      <w:r>
+        <w:t>css</w:t>
+      </w:r>
+      <w:proofErr w:type="spellEnd"/>
+      <w:r>
+        <w:t> » contient</w:t>
+      </w:r>
+      <w:r>
+        <w:t xml:space="preserve"> la fiche de style de mon site</w:t>
+      </w:r>
+    </w:p>
+    <w:p>
+      <w:r>
+        <w:t>- « </w:t>
+      </w:r>
+      <w:r>
+        <w:t>image</w:t>
+      </w:r>
+      <w:r>
+        <w:t> » contient</w:t>
+      </w:r>
+      <w:r>
+        <w:t xml:space="preserve"> toutes les images concernant mon site</w:t>
+      </w:r>
+    </w:p>
+    <w:p>
+      <w:r>
+        <w:t>- « </w:t>
+      </w:r>
+      <w:proofErr w:type="spellStart"/>
+      <w:r>
+        <w:t>new_functions</w:t>
+      </w:r>
+      <w:proofErr w:type="spellEnd"/>
+      <w:r>
+        <w:t> » contient</w:t>
+      </w:r>
+      <w:r>
+        <w:t xml:space="preserve"> toutes les fonctions du site</w:t>
+      </w:r>
+    </w:p>
+    <w:p>
+      <w:r>
+        <w:t>- « </w:t>
+      </w:r>
+      <w:proofErr w:type="spellStart"/>
+      <w:r>
+        <w:t>new_includes</w:t>
+      </w:r>
+      <w:proofErr w:type="spellEnd"/>
+      <w:r>
+        <w:t> » contient</w:t>
+      </w:r>
+      <w:r>
+        <w:t xml:space="preserve"> toutes les pages de mon site</w:t>
+      </w:r>
+    </w:p>
+    <w:p>
+      <w:pPr>
+        <w:pStyle w:val="Titre2"/>
+        <w:jc w:val="both"/>
+        <w:rPr>
+          <w:color w:val="ED7D31" w:themeColor="accent2"/>
+        </w:rPr>
+      </w:pPr>
+      <w:r>
+        <w:rPr>
+          <w:color w:val="ED7D31" w:themeColor="accent2"/>
+        </w:rPr>
+        <w:t xml:space="preserve">5.1 </w:t>
+      </w:r>
+      <w:r>
+        <w:rPr>
+          <w:color w:val="ED7D31" w:themeColor="accent2"/>
+        </w:rPr>
         <w:t>Fonctionnalités d’un utilisateur non-identifié</w:t>
       </w:r>
+      <w:bookmarkEnd w:id="17"/>
+    </w:p>
+    <w:p>
+      <w:pPr>
+        <w:pStyle w:val="Titre2"/>
+        <w:rPr>
+          <w:color w:val="ED7D31" w:themeColor="accent2"/>
+        </w:rPr>
+      </w:pPr>
+      <w:bookmarkStart w:id="18" w:name="_Toc8282556"/>
+      <w:r>
+        <w:rPr>
+          <w:color w:val="ED7D31" w:themeColor="accent2"/>
+        </w:rPr>
+        <w:t xml:space="preserve">5.2 </w:t>
+      </w:r>
+      <w:r>
+        <w:rPr>
+          <w:color w:val="ED7D31" w:themeColor="accent2"/>
+        </w:rPr>
+        <w:t>Fonctionnalités d’un utilisateur identifié</w:t>
+      </w:r>
+      <w:bookmarkEnd w:id="18"/>
+    </w:p>
+    <w:p>
+      <w:pPr>
+        <w:pStyle w:val="Titre2"/>
+        <w:rPr>
+          <w:color w:val="ED7D31" w:themeColor="accent2"/>
+        </w:rPr>
+      </w:pPr>
+      <w:bookmarkStart w:id="19" w:name="_Toc8282557"/>
+      <w:r>
+        <w:rPr>
+          <w:color w:val="ED7D31" w:themeColor="accent2"/>
+        </w:rPr>
+        <w:t xml:space="preserve">5.3 </w:t>
+      </w:r>
+      <w:r>
+        <w:rPr>
+          <w:color w:val="ED7D31" w:themeColor="accent2"/>
+        </w:rPr>
+        <w:t>Fonctionnalités d’un administrateur</w:t>
+      </w:r>
+      <w:bookmarkEnd w:id="19"/>
+    </w:p>
+    <w:p>
+      <w:pPr>
+        <w:pStyle w:val="Titre1"/>
+        <w:jc w:val="both"/>
+        <w:rPr>
+          <w:color w:val="ED7D31" w:themeColor="accent2"/>
+        </w:rPr>
+      </w:pPr>
+      <w:bookmarkStart w:id="20" w:name="_Toc8282558"/>
+      <w:r>
+        <w:rPr>
+          <w:color w:val="ED7D31" w:themeColor="accent2"/>
+        </w:rPr>
+        <w:t>6</w:t>
+      </w:r>
+      <w:r>
+        <w:rPr>
+          <w:color w:val="ED7D31" w:themeColor="accent2"/>
+        </w:rPr>
+        <w:t xml:space="preserve">. </w:t>
+      </w:r>
+      <w:r>
+        <w:rPr>
+          <w:color w:val="ED7D31" w:themeColor="accent2"/>
+        </w:rPr>
+        <w:t>Outils externes</w:t>
+      </w:r>
       <w:bookmarkEnd w:id="20"/>
-    </w:p>
-    <w:p>
-      <w:pPr>
-        <w:pStyle w:val="Titre2"/>
-        <w:jc w:val="both"/>
-        <w:rPr>
-          <w:rFonts w:ascii="Calibri" w:hAnsi="Calibri" w:cs="Calibri"/>
-          <w:bCs/>
-          <w:color w:val="ED7D31" w:themeColor="accent2"/>
-        </w:rPr>
-      </w:pPr>
-      <w:bookmarkStart w:id="21" w:name="_Toc8222704"/>
-      <w:r>
-        <w:rPr>
-          <w:rFonts w:ascii="Calibri" w:hAnsi="Calibri" w:cs="Calibri"/>
-          <w:bCs/>
-          <w:color w:val="ED7D31" w:themeColor="accent2"/>
-        </w:rPr>
-        <w:t xml:space="preserve">5.2 </w:t>
-      </w:r>
-      <w:r>
-        <w:rPr>
-          <w:rFonts w:ascii="Calibri" w:hAnsi="Calibri" w:cs="Calibri"/>
-          <w:bCs/>
-          <w:color w:val="ED7D31" w:themeColor="accent2"/>
-        </w:rPr>
-        <w:t>Fonctionnalités d’un utilisateur identifié</w:t>
-      </w:r>
-      <w:bookmarkEnd w:id="21"/>
-    </w:p>
-    <w:p>
-      <w:pPr>
-        <w:pStyle w:val="Titre2"/>
-        <w:jc w:val="both"/>
-        <w:rPr>
-          <w:rFonts w:ascii="Calibri" w:hAnsi="Calibri" w:cs="Calibri"/>
-          <w:color w:val="ED7D31" w:themeColor="accent2"/>
-        </w:rPr>
-      </w:pPr>
-      <w:bookmarkStart w:id="22" w:name="_Toc8222705"/>
-      <w:r>
-        <w:rPr>
-          <w:rFonts w:ascii="Calibri" w:hAnsi="Calibri" w:cs="Calibri"/>
-          <w:color w:val="ED7D31" w:themeColor="accent2"/>
-        </w:rPr>
-        <w:t xml:space="preserve">5.3 </w:t>
-      </w:r>
-      <w:r>
-        <w:rPr>
-          <w:rFonts w:ascii="Calibri" w:hAnsi="Calibri" w:cs="Calibri"/>
-          <w:color w:val="ED7D31" w:themeColor="accent2"/>
-        </w:rPr>
-        <w:t>Fonctionnalités d’un administrateur</w:t>
-      </w:r>
-      <w:bookmarkEnd w:id="22"/>
-    </w:p>
-    <w:p>
-      <w:pPr>
-        <w:pStyle w:val="Titre1"/>
-        <w:jc w:val="both"/>
-        <w:rPr>
-          <w:color w:val="ED7D31" w:themeColor="accent2"/>
-        </w:rPr>
-      </w:pPr>
-      <w:bookmarkStart w:id="23" w:name="_Toc8222706"/>
-      <w:r>
-        <w:rPr>
-          <w:color w:val="ED7D31" w:themeColor="accent2"/>
-        </w:rPr>
-        <w:t>6</w:t>
-      </w:r>
-      <w:r>
-        <w:rPr>
-          <w:color w:val="ED7D31" w:themeColor="accent2"/>
-        </w:rPr>
-        <w:t xml:space="preserve">. </w:t>
-      </w:r>
-      <w:r>
-        <w:rPr>
-          <w:color w:val="ED7D31" w:themeColor="accent2"/>
-        </w:rPr>
-        <w:t>Outils externes</w:t>
-      </w:r>
-      <w:bookmarkEnd w:id="23"/>
     </w:p>
     <w:p>
       <w:pPr>
@@ -7507,7 +7435,7 @@
           <w:color w:val="ED7D31" w:themeColor="accent2"/>
         </w:rPr>
       </w:pPr>
-      <w:bookmarkStart w:id="24" w:name="_Toc8222707"/>
+      <w:bookmarkStart w:id="21" w:name="_Toc8282559"/>
       <w:r>
         <w:rPr>
           <w:color w:val="ED7D31" w:themeColor="accent2"/>
@@ -7534,7 +7462,122 @@
         </w:rPr>
         <w:t xml:space="preserve"> 4</w:t>
       </w:r>
-      <w:bookmarkEnd w:id="24"/>
+      <w:bookmarkEnd w:id="21"/>
+    </w:p>
+    <w:p>
+      <w:pPr>
+        <w:shd w:val="clear" w:color="auto" w:fill="FFFFFF"/>
+        <w:spacing w:after="0" w:line="276" w:lineRule="auto"/>
+        <w:jc w:val="both"/>
+        <w:rPr>
+          <w:rFonts w:eastAsia="Times New Roman" w:cstheme="minorHAnsi"/>
+          <w:lang w:eastAsia="fr-CH"/>
+        </w:rPr>
+      </w:pPr>
+      <w:proofErr w:type="spellStart"/>
+      <w:r>
+        <w:rPr>
+          <w:rFonts w:eastAsia="Times New Roman" w:cstheme="minorHAnsi"/>
+          <w:lang w:eastAsia="fr-CH"/>
+        </w:rPr>
+        <w:t>Bootstrap</w:t>
+      </w:r>
+      <w:proofErr w:type="spellEnd"/>
+      <w:r>
+        <w:rPr>
+          <w:rFonts w:eastAsia="Times New Roman" w:cstheme="minorHAnsi"/>
+          <w:lang w:eastAsia="fr-CH"/>
+        </w:rPr>
+        <w:t xml:space="preserve"> est une collection d’outils utile à la création du design (graphisme, animation et interactions avec la page dans</w:t>
+      </w:r>
+      <w:r>
+        <w:rPr>
+          <w:rFonts w:eastAsia="Times New Roman" w:cstheme="minorHAnsi"/>
+          <w:lang w:eastAsia="fr-CH"/>
+        </w:rPr>
+        <w:t xml:space="preserve"> le navigateur ...  etc.  ...) </w:t>
+      </w:r>
+      <w:r>
+        <w:rPr>
+          <w:rFonts w:eastAsia="Times New Roman" w:cstheme="minorHAnsi"/>
+          <w:lang w:eastAsia="fr-CH"/>
+        </w:rPr>
+        <w:t>de</w:t>
+      </w:r>
+      <w:r>
+        <w:rPr>
+          <w:rFonts w:eastAsia="Times New Roman" w:cstheme="minorHAnsi"/>
+          <w:lang w:eastAsia="fr-CH"/>
+        </w:rPr>
+        <w:t xml:space="preserve"> sites </w:t>
+      </w:r>
+      <w:r>
+        <w:rPr>
+          <w:rFonts w:eastAsia="Times New Roman" w:cstheme="minorHAnsi"/>
+          <w:lang w:eastAsia="fr-CH"/>
+        </w:rPr>
+        <w:t xml:space="preserve">et </w:t>
+      </w:r>
+      <w:r>
+        <w:rPr>
+          <w:rFonts w:eastAsia="Times New Roman" w:cstheme="minorHAnsi"/>
+          <w:lang w:eastAsia="fr-CH"/>
+        </w:rPr>
+        <w:t>d</w:t>
+      </w:r>
+      <w:r>
+        <w:rPr>
+          <w:rFonts w:eastAsia="Times New Roman" w:cstheme="minorHAnsi"/>
+          <w:lang w:eastAsia="fr-CH"/>
+        </w:rPr>
+        <w:t>’applications web.  C’est un ensemble qui</w:t>
+      </w:r>
+      <w:r>
+        <w:rPr>
+          <w:rFonts w:eastAsia="Times New Roman" w:cstheme="minorHAnsi"/>
+          <w:lang w:eastAsia="fr-CH"/>
+        </w:rPr>
+        <w:t xml:space="preserve"> </w:t>
+      </w:r>
+      <w:r>
+        <w:rPr>
+          <w:rFonts w:eastAsia="Times New Roman" w:cstheme="minorHAnsi"/>
+          <w:lang w:eastAsia="fr-CH"/>
+        </w:rPr>
+        <w:t>contient des codes HTML et CSS, des</w:t>
+      </w:r>
+      <w:r>
+        <w:rPr>
+          <w:rFonts w:eastAsia="Times New Roman" w:cstheme="minorHAnsi"/>
+          <w:lang w:eastAsia="fr-CH"/>
+        </w:rPr>
+        <w:t xml:space="preserve"> formulaires, boutons, outils de navigation </w:t>
+      </w:r>
+      <w:r>
+        <w:rPr>
+          <w:rFonts w:eastAsia="Times New Roman" w:cstheme="minorHAnsi"/>
+          <w:lang w:eastAsia="fr-CH"/>
+        </w:rPr>
+        <w:t xml:space="preserve">et autres éléments interactifs, je </w:t>
+      </w:r>
+      <w:r>
+        <w:rPr>
+          <w:rFonts w:eastAsia="Times New Roman" w:cstheme="minorHAnsi"/>
+          <w:lang w:eastAsia="fr-CH"/>
+        </w:rPr>
+        <w:t>l’ai utilisé dans mon projet afin d’avoir une interface agréable et responsive sans perdre trop de temps.</w:t>
+      </w:r>
+    </w:p>
+    <w:p>
+      <w:pPr>
+        <w:shd w:val="clear" w:color="auto" w:fill="FFFFFF"/>
+        <w:spacing w:after="0" w:line="276" w:lineRule="auto"/>
+        <w:jc w:val="both"/>
+        <w:rPr>
+          <w:rFonts w:eastAsia="Times New Roman" w:cstheme="minorHAnsi"/>
+          <w:lang w:eastAsia="fr-CH"/>
+        </w:rPr>
+      </w:pPr>
     </w:p>
     <w:p>
       <w:pPr>
@@ -7546,86 +7589,16 @@
           <w:lang w:eastAsia="fr-CH"/>
         </w:rPr>
       </w:pPr>
-      <w:proofErr w:type="spellStart"/>
       <w:r>
         <w:rPr>
           <w:rFonts w:eastAsia="Times New Roman" w:cstheme="minorHAnsi"/>
           <w:lang w:eastAsia="fr-CH"/>
         </w:rPr>
-        <w:t>Bootstrap</w:t>
-      </w:r>
-      <w:proofErr w:type="spellEnd"/>
-      <w:r>
-        <w:rPr>
-          <w:rFonts w:eastAsia="Times New Roman" w:cstheme="minorHAnsi"/>
-          <w:lang w:eastAsia="fr-CH"/>
-        </w:rPr>
-        <w:t xml:space="preserve"> est une collection d’outils utile à la création du design (graphisme, animation et interactions avec la page dans le navigateur ...  etc.  ...)  </w:t>
-      </w:r>
-      <w:proofErr w:type="gramStart"/>
-      <w:r>
-        <w:rPr>
-          <w:rFonts w:eastAsia="Times New Roman" w:cstheme="minorHAnsi"/>
-          <w:lang w:eastAsia="fr-CH"/>
-        </w:rPr>
-        <w:t>de</w:t>
-      </w:r>
-      <w:proofErr w:type="gramEnd"/>
-      <w:r>
-        <w:rPr>
-          <w:rFonts w:eastAsia="Times New Roman" w:cstheme="minorHAnsi"/>
-          <w:lang w:eastAsia="fr-CH"/>
-        </w:rPr>
-        <w:t xml:space="preserve"> sites  et </w:t>
-      </w:r>
-      <w:r>
-        <w:rPr>
-          <w:rFonts w:eastAsia="Times New Roman" w:cstheme="minorHAnsi"/>
-          <w:lang w:eastAsia="fr-CH"/>
-        </w:rPr>
-        <w:t>d</w:t>
-      </w:r>
-      <w:r>
-        <w:rPr>
-          <w:rFonts w:eastAsia="Times New Roman" w:cstheme="minorHAnsi"/>
-          <w:lang w:eastAsia="fr-CH"/>
-        </w:rPr>
-        <w:t>’applications web.  C’est un ensemble qui</w:t>
-      </w:r>
-      <w:r>
-        <w:rPr>
-          <w:rFonts w:eastAsia="Times New Roman" w:cstheme="minorHAnsi"/>
-          <w:lang w:eastAsia="fr-CH"/>
-        </w:rPr>
-        <w:t xml:space="preserve"> </w:t>
-      </w:r>
-      <w:r>
-        <w:rPr>
-          <w:rFonts w:eastAsia="Times New Roman" w:cstheme="minorHAnsi"/>
-          <w:lang w:eastAsia="fr-CH"/>
-        </w:rPr>
-        <w:t>contient des codes HTML et CSS, des</w:t>
-      </w:r>
-      <w:r>
-        <w:rPr>
-          <w:rFonts w:eastAsia="Times New Roman" w:cstheme="minorHAnsi"/>
-          <w:lang w:eastAsia="fr-CH"/>
-        </w:rPr>
-        <w:t xml:space="preserve"> formulaires, boutons, outils de navigation </w:t>
-      </w:r>
-      <w:r>
-        <w:rPr>
-          <w:rFonts w:eastAsia="Times New Roman" w:cstheme="minorHAnsi"/>
-          <w:lang w:eastAsia="fr-CH"/>
-        </w:rPr>
-        <w:t xml:space="preserve">et autres éléments interactifs, je </w:t>
-      </w:r>
-      <w:r>
-        <w:rPr>
-          <w:rFonts w:eastAsia="Times New Roman" w:cstheme="minorHAnsi"/>
-          <w:lang w:eastAsia="fr-CH"/>
-        </w:rPr>
-        <w:t>l’ai utilisé dans mon projet afin d’avoir une interface agréable et responsive sans perdre trop de temps.</w:t>
+        <w:pict>
+          <v:shape id="_x0000_i1069" type="#_x0000_t75" style="width:453.75pt;height:49.5pt">
+            <v:imagedata r:id="rId15" o:title="Bootstrap"/>
+          </v:shape>
+        </w:pict>
       </w:r>
     </w:p>
     <w:p>
@@ -7641,6 +7614,17 @@
     </w:p>
     <w:p>
       <w:pPr>
+        <w:shd w:val="clear" w:color="auto" w:fill="FFFFFF"/>
+        <w:spacing w:after="0" w:line="240" w:lineRule="auto"/>
+        <w:jc w:val="both"/>
+        <w:rPr>
+          <w:rFonts w:eastAsia="Times New Roman" w:cstheme="minorHAnsi"/>
+          <w:lang w:eastAsia="fr-CH"/>
+        </w:rPr>
+      </w:pPr>
+    </w:p>
+    <w:p>
+      <w:pPr>
         <w:pStyle w:val="Titre2"/>
         <w:spacing w:line="360" w:lineRule="auto"/>
         <w:jc w:val="both"/>
@@ -7648,18 +7632,25 @@
           <w:color w:val="ED7D31" w:themeColor="accent2"/>
         </w:rPr>
       </w:pPr>
-      <w:bookmarkStart w:id="25" w:name="_Toc8222708"/>
+      <w:bookmarkStart w:id="22" w:name="_Toc8282560"/>
       <w:r>
         <w:rPr>
           <w:color w:val="ED7D31" w:themeColor="accent2"/>
         </w:rPr>
+        <w:lastRenderedPageBreak/>
         <w:t>6</w:t>
       </w:r>
       <w:r>
         <w:rPr>
           <w:color w:val="ED7D31" w:themeColor="accent2"/>
         </w:rPr>
-        <w:t xml:space="preserve">.1 </w:t>
+        <w:t>.2</w:t>
+      </w:r>
+      <w:r>
+        <w:rPr>
+          <w:color w:val="ED7D31" w:themeColor="accent2"/>
+        </w:rPr>
+        <w:t xml:space="preserve"> </w:t>
       </w:r>
       <w:proofErr w:type="spellStart"/>
       <w:r>
@@ -7668,8 +7659,153 @@
         </w:rPr>
         <w:t>Github</w:t>
       </w:r>
-      <w:bookmarkEnd w:id="25"/>
+      <w:bookmarkEnd w:id="22"/>
       <w:proofErr w:type="spellEnd"/>
+    </w:p>
+    <w:p>
+      <w:pPr>
+        <w:shd w:val="clear" w:color="auto" w:fill="FFFFFF"/>
+        <w:spacing w:after="0" w:line="276" w:lineRule="auto"/>
+        <w:jc w:val="both"/>
+        <w:rPr>
+          <w:rFonts w:ascii="Arial" w:eastAsia="Times New Roman" w:hAnsi="Arial" w:cs="Arial"/>
+          <w:lang w:eastAsia="fr-CH"/>
+        </w:rPr>
+      </w:pPr>
+      <w:proofErr w:type="spellStart"/>
+      <w:r>
+        <w:rPr>
+          <w:rFonts w:ascii="Arial" w:eastAsia="Times New Roman" w:hAnsi="Arial" w:cs="Arial"/>
+          <w:lang w:eastAsia="fr-CH"/>
+        </w:rPr>
+        <w:t>Github</w:t>
+      </w:r>
+      <w:proofErr w:type="spellEnd"/>
+      <w:r>
+        <w:rPr>
+          <w:rFonts w:ascii="Arial" w:eastAsia="Times New Roman" w:hAnsi="Arial" w:cs="Arial"/>
+          <w:lang w:eastAsia="fr-CH"/>
+        </w:rPr>
+        <w:t xml:space="preserve"> est un service web d'hébergement et de gestion de développement logiciel </w:t>
+      </w:r>
+      <w:r>
+        <w:rPr>
+          <w:rFonts w:ascii="Arial" w:eastAsia="Times New Roman" w:hAnsi="Arial" w:cs="Arial"/>
+          <w:lang w:eastAsia="fr-CH"/>
+        </w:rPr>
+        <w:t>u</w:t>
+      </w:r>
+      <w:r>
+        <w:rPr>
+          <w:rFonts w:ascii="Arial" w:eastAsia="Times New Roman" w:hAnsi="Arial" w:cs="Arial"/>
+          <w:lang w:eastAsia="fr-CH"/>
+        </w:rPr>
+        <w:t>tilisant les logiciel</w:t>
+      </w:r>
+      <w:r>
+        <w:rPr>
+          <w:rFonts w:ascii="Arial" w:eastAsia="Times New Roman" w:hAnsi="Arial" w:cs="Arial"/>
+          <w:lang w:eastAsia="fr-CH"/>
+        </w:rPr>
+        <w:t>s de gestion de versions Git</w:t>
+      </w:r>
+      <w:r>
+        <w:rPr>
+          <w:rFonts w:ascii="Arial" w:eastAsia="Times New Roman" w:hAnsi="Arial" w:cs="Arial"/>
+          <w:lang w:eastAsia="fr-CH"/>
+        </w:rPr>
+        <w:t>.</w:t>
+      </w:r>
+    </w:p>
+    <w:p>
+      <w:pPr>
+        <w:shd w:val="clear" w:color="auto" w:fill="FFFFFF"/>
+        <w:spacing w:after="0" w:line="276" w:lineRule="auto"/>
+        <w:jc w:val="both"/>
+        <w:rPr>
+          <w:rFonts w:ascii="Arial" w:eastAsia="Times New Roman" w:hAnsi="Arial" w:cs="Arial"/>
+          <w:lang w:eastAsia="fr-CH"/>
+        </w:rPr>
+      </w:pPr>
+      <w:r>
+        <w:rPr>
+          <w:rFonts w:ascii="Arial" w:eastAsia="Times New Roman" w:hAnsi="Arial" w:cs="Arial"/>
+          <w:lang w:eastAsia="fr-CH"/>
+        </w:rPr>
+        <w:t>Je l’ai utilisé afin d’enregistrer chaque jour</w:t>
+      </w:r>
+      <w:r>
+        <w:rPr>
+          <w:rFonts w:ascii="Arial" w:eastAsia="Times New Roman" w:hAnsi="Arial" w:cs="Arial"/>
+          <w:lang w:eastAsia="fr-CH"/>
+        </w:rPr>
+        <w:t xml:space="preserve"> </w:t>
+      </w:r>
+      <w:r>
+        <w:rPr>
+          <w:rFonts w:ascii="Arial" w:eastAsia="Times New Roman" w:hAnsi="Arial" w:cs="Arial"/>
+          <w:lang w:eastAsia="fr-CH"/>
+        </w:rPr>
+        <w:t>mon TPI</w:t>
+      </w:r>
+      <w:r>
+        <w:rPr>
+          <w:rFonts w:ascii="Arial" w:eastAsia="Times New Roman" w:hAnsi="Arial" w:cs="Arial"/>
+          <w:lang w:eastAsia="fr-CH"/>
+        </w:rPr>
+        <w:t xml:space="preserve">. </w:t>
+      </w:r>
+      <w:r>
+        <w:rPr>
+          <w:rFonts w:ascii="Arial" w:eastAsia="Times New Roman" w:hAnsi="Arial" w:cs="Arial"/>
+          <w:lang w:eastAsia="fr-CH"/>
+        </w:rPr>
+        <w:t>En cas de soucis, je peux aussi</w:t>
+      </w:r>
+      <w:r>
+        <w:rPr>
+          <w:rFonts w:ascii="Arial" w:eastAsia="Times New Roman" w:hAnsi="Arial" w:cs="Arial"/>
+          <w:lang w:eastAsia="fr-CH"/>
+        </w:rPr>
+        <w:t xml:space="preserve"> </w:t>
+      </w:r>
+      <w:r>
+        <w:rPr>
+          <w:rFonts w:ascii="Arial" w:eastAsia="Times New Roman" w:hAnsi="Arial" w:cs="Arial"/>
+          <w:lang w:eastAsia="fr-CH"/>
+        </w:rPr>
+        <w:t>récupérer ce que j’ai fait les autres jours</w:t>
+      </w:r>
+      <w:r>
+        <w:rPr>
+          <w:rFonts w:ascii="Arial" w:eastAsia="Times New Roman" w:hAnsi="Arial" w:cs="Arial"/>
+          <w:lang w:eastAsia="fr-CH"/>
+        </w:rPr>
+        <w:t>.</w:t>
+      </w:r>
+    </w:p>
+    <w:p>
+      <w:pPr>
+        <w:pStyle w:val="Titre1"/>
+        <w:jc w:val="both"/>
+        <w:rPr>
+          <w:color w:val="ED7D31" w:themeColor="accent2"/>
+        </w:rPr>
+      </w:pPr>
+      <w:bookmarkStart w:id="23" w:name="_Toc8282561"/>
+      <w:r>
+        <w:rPr>
+          <w:color w:val="ED7D31" w:themeColor="accent2"/>
+        </w:rPr>
+        <w:t xml:space="preserve">7. </w:t>
+      </w:r>
+      <w:r>
+        <w:rPr>
+          <w:color w:val="ED7D31" w:themeColor="accent2"/>
+        </w:rPr>
+        <w:t>Protocole de tests</w:t>
+      </w:r>
+      <w:bookmarkEnd w:id="23"/>
     </w:p>
     <w:p>
       <w:pPr>
@@ -7681,50 +7817,6 @@
           <w:lang w:eastAsia="fr-CH"/>
         </w:rPr>
       </w:pPr>
-      <w:proofErr w:type="spellStart"/>
-      <w:r>
-        <w:rPr>
-          <w:rFonts w:ascii="Arial" w:eastAsia="Times New Roman" w:hAnsi="Arial" w:cs="Arial"/>
-          <w:lang w:eastAsia="fr-CH"/>
-        </w:rPr>
-        <w:t>Github</w:t>
-      </w:r>
-      <w:proofErr w:type="spellEnd"/>
-      <w:r>
-        <w:rPr>
-          <w:rFonts w:ascii="Arial" w:eastAsia="Times New Roman" w:hAnsi="Arial" w:cs="Arial"/>
-          <w:lang w:eastAsia="fr-CH"/>
-        </w:rPr>
-        <w:t xml:space="preserve"> est un service web d'hébergement et de gestion de développement logiciel </w:t>
-      </w:r>
-      <w:r>
-        <w:rPr>
-          <w:rFonts w:ascii="Arial" w:eastAsia="Times New Roman" w:hAnsi="Arial" w:cs="Arial"/>
-          <w:lang w:eastAsia="fr-CH"/>
-        </w:rPr>
-        <w:t>u</w:t>
-      </w:r>
-      <w:r>
-        <w:rPr>
-          <w:rFonts w:ascii="Arial" w:eastAsia="Times New Roman" w:hAnsi="Arial" w:cs="Arial"/>
-          <w:lang w:eastAsia="fr-CH"/>
-        </w:rPr>
-        <w:t>tilisant les logiciel</w:t>
-      </w:r>
-      <w:r>
-        <w:rPr>
-          <w:rFonts w:ascii="Arial" w:eastAsia="Times New Roman" w:hAnsi="Arial" w:cs="Arial"/>
-          <w:lang w:eastAsia="fr-CH"/>
-        </w:rPr>
-        <w:t>s de gestion de versions Git</w:t>
-      </w:r>
-      <w:r>
-        <w:rPr>
-          <w:rFonts w:ascii="Arial" w:eastAsia="Times New Roman" w:hAnsi="Arial" w:cs="Arial"/>
-          <w:lang w:eastAsia="fr-CH"/>
-        </w:rPr>
-        <w:t>.</w:t>
-      </w:r>
     </w:p>
     <w:p>
       <w:pPr>
@@ -7736,55 +7828,15 @@
           <w:lang w:eastAsia="fr-CH"/>
         </w:rPr>
       </w:pPr>
+      <w:proofErr w:type="spellStart"/>
       <w:r>
         <w:rPr>
           <w:rFonts w:ascii="Arial" w:eastAsia="Times New Roman" w:hAnsi="Arial" w:cs="Arial"/>
           <w:lang w:eastAsia="fr-CH"/>
         </w:rPr>
-        <w:t>Je l’ai utilisé afin d’enregistrer chaque jour</w:t>
-      </w:r>
-      <w:r>
-        <w:rPr>
-          <w:rFonts w:ascii="Arial" w:eastAsia="Times New Roman" w:hAnsi="Arial" w:cs="Arial"/>
-          <w:lang w:eastAsia="fr-CH"/>
-        </w:rPr>
-        <w:t xml:space="preserve"> </w:t>
-      </w:r>
-      <w:r>
-        <w:rPr>
-          <w:rFonts w:ascii="Arial" w:eastAsia="Times New Roman" w:hAnsi="Arial" w:cs="Arial"/>
-          <w:lang w:eastAsia="fr-CH"/>
-        </w:rPr>
-        <w:t>mon TPI</w:t>
-      </w:r>
-      <w:r>
-        <w:rPr>
-          <w:rFonts w:ascii="Arial" w:eastAsia="Times New Roman" w:hAnsi="Arial" w:cs="Arial"/>
-          <w:lang w:eastAsia="fr-CH"/>
-        </w:rPr>
-        <w:t xml:space="preserve">. </w:t>
-      </w:r>
-      <w:r>
-        <w:rPr>
-          <w:rFonts w:ascii="Arial" w:eastAsia="Times New Roman" w:hAnsi="Arial" w:cs="Arial"/>
-          <w:lang w:eastAsia="fr-CH"/>
-        </w:rPr>
-        <w:t>En cas de soucis, je peux aussi</w:t>
-      </w:r>
-      <w:r>
-        <w:rPr>
-          <w:rFonts w:ascii="Arial" w:eastAsia="Times New Roman" w:hAnsi="Arial" w:cs="Arial"/>
-          <w:lang w:eastAsia="fr-CH"/>
-        </w:rPr>
-        <w:t xml:space="preserve"> </w:t>
-      </w:r>
-      <w:r>
-        <w:rPr>
-          <w:rFonts w:ascii="Arial" w:eastAsia="Times New Roman" w:hAnsi="Arial" w:cs="Arial"/>
-          <w:lang w:eastAsia="fr-CH"/>
-        </w:rPr>
-        <w:t>récupérer ce que j’ai fait les autres jours</w:t>
-      </w:r>
+        <w:t>Fsdknpàjbéfwegoruhegupwqupqpurg</w:t>
+      </w:r>
+      <w:proofErr w:type="spellEnd"/>
     </w:p>
     <w:p>
       <w:pPr>
@@ -7794,68 +7846,20 @@
           <w:color w:val="ED7D31" w:themeColor="accent2"/>
         </w:rPr>
       </w:pPr>
-      <w:bookmarkStart w:id="26" w:name="_Toc8222709"/>
+      <w:bookmarkStart w:id="24" w:name="_Toc8282562"/>
       <w:r>
         <w:rPr>
           <w:color w:val="ED7D31" w:themeColor="accent2"/>
         </w:rPr>
-        <w:t xml:space="preserve">7. </w:t>
+        <w:t>8</w:t>
       </w:r>
       <w:r>
         <w:rPr>
           <w:color w:val="ED7D31" w:themeColor="accent2"/>
         </w:rPr>
-        <w:t>Protocole de tests</w:t>
-      </w:r>
-      <w:bookmarkEnd w:id="26"/>
-    </w:p>
-    <w:p>
-      <w:pPr>
-        <w:shd w:val="clear" w:color="auto" w:fill="FFFFFF"/>
-        <w:spacing w:after="0" w:line="240" w:lineRule="auto"/>
-        <w:jc w:val="both"/>
-        <w:rPr>
-          <w:rFonts w:ascii="Arial" w:eastAsia="Times New Roman" w:hAnsi="Arial" w:cs="Arial"/>
-          <w:lang w:eastAsia="fr-CH"/>
-        </w:rPr>
-      </w:pPr>
-    </w:p>
-    <w:p>
-      <w:pPr>
-        <w:shd w:val="clear" w:color="auto" w:fill="FFFFFF"/>
-        <w:spacing w:after="0" w:line="240" w:lineRule="auto"/>
-        <w:jc w:val="both"/>
-        <w:rPr>
-          <w:rFonts w:ascii="Arial" w:eastAsia="Times New Roman" w:hAnsi="Arial" w:cs="Arial"/>
-          <w:lang w:eastAsia="fr-CH"/>
-        </w:rPr>
-      </w:pPr>
-      <w:proofErr w:type="spellStart"/>
-      <w:r>
-        <w:rPr>
-          <w:rFonts w:ascii="Arial" w:eastAsia="Times New Roman" w:hAnsi="Arial" w:cs="Arial"/>
-          <w:lang w:eastAsia="fr-CH"/>
-        </w:rPr>
-        <w:t>Fsdknpàjbéfwegoruhegupwqupqpurg</w:t>
-      </w:r>
-      <w:proofErr w:type="spellEnd"/>
-    </w:p>
-    <w:p>
-      <w:pPr>
-        <w:pStyle w:val="Titre1"/>
-        <w:jc w:val="both"/>
-        <w:rPr>
-          <w:color w:val="ED7D31" w:themeColor="accent2"/>
-        </w:rPr>
-      </w:pPr>
-      <w:bookmarkStart w:id="27" w:name="_Toc8222710"/>
-      <w:r>
-        <w:rPr>
-          <w:color w:val="ED7D31" w:themeColor="accent2"/>
-        </w:rPr>
-        <w:t>7. Conclusion</w:t>
-      </w:r>
-      <w:bookmarkEnd w:id="27"/>
+        <w:t>. Conclusion</w:t>
+      </w:r>
+      <w:bookmarkEnd w:id="24"/>
     </w:p>
     <w:p>
       <w:pPr>
@@ -7866,12 +7870,12 @@
           <w:color w:val="ED7D31" w:themeColor="accent2"/>
         </w:rPr>
       </w:pPr>
-      <w:bookmarkStart w:id="28" w:name="_Toc8222711"/>
+      <w:bookmarkStart w:id="25" w:name="_Toc8282563"/>
       <w:r>
         <w:rPr>
           <w:color w:val="ED7D31" w:themeColor="accent2"/>
         </w:rPr>
-        <w:t>6</w:t>
+        <w:t>8</w:t>
       </w:r>
       <w:r>
         <w:rPr>
@@ -7885,12 +7889,12 @@
         </w:rPr>
         <w:t>Améliorations possibles</w:t>
       </w:r>
-      <w:bookmarkEnd w:id="28"/>
+      <w:bookmarkEnd w:id="25"/>
     </w:p>
     <w:p>
       <w:pPr>
         <w:shd w:val="clear" w:color="auto" w:fill="FFFFFF"/>
-        <w:spacing w:after="0" w:line="240" w:lineRule="auto"/>
+        <w:spacing w:after="0" w:line="276" w:lineRule="auto"/>
         <w:rPr>
           <w:rFonts w:ascii="Arial" w:eastAsia="Times New Roman" w:hAnsi="Arial" w:cs="Arial"/>
           <w:lang w:eastAsia="fr-CH"/>
@@ -7929,15 +7933,78 @@
           <w:rFonts w:ascii="Arial" w:eastAsia="Times New Roman" w:hAnsi="Arial" w:cs="Arial"/>
           <w:lang w:eastAsia="fr-CH"/>
         </w:rPr>
-        <w:t xml:space="preserve"> amélioration serait de </w:t>
+        <w:t xml:space="preserve"> amélioration serait d’implémenter une API qui permettrait d’utiliser les login eduge</w:t>
       </w:r>
       <w:r>
         <w:rPr>
           <w:rFonts w:ascii="Arial" w:eastAsia="Times New Roman" w:hAnsi="Arial" w:cs="Arial"/>
           <w:lang w:eastAsia="fr-CH"/>
         </w:rPr>
-        <w:t xml:space="preserve">faire </w:t>
-      </w:r>
+        <w:t>.ch</w:t>
+      </w:r>
+    </w:p>
+    <w:p>
+      <w:pPr>
+        <w:shd w:val="clear" w:color="auto" w:fill="FFFFFF"/>
+        <w:spacing w:after="0" w:line="276" w:lineRule="auto"/>
+        <w:rPr>
+          <w:rFonts w:ascii="Arial" w:eastAsia="Times New Roman" w:hAnsi="Arial" w:cs="Arial"/>
+          <w:lang w:eastAsia="fr-CH"/>
+        </w:rPr>
+      </w:pPr>
+    </w:p>
+    <w:p>
+      <w:pPr>
+        <w:shd w:val="clear" w:color="auto" w:fill="FFFFFF"/>
+        <w:spacing w:after="0" w:line="276" w:lineRule="auto"/>
+        <w:rPr>
+          <w:rFonts w:ascii="Arial" w:eastAsia="Times New Roman" w:hAnsi="Arial" w:cs="Arial"/>
+          <w:lang w:eastAsia="fr-CH"/>
+        </w:rPr>
+      </w:pPr>
+      <w:r>
+        <w:rPr>
+          <w:rFonts w:ascii="Arial" w:eastAsia="Times New Roman" w:hAnsi="Arial" w:cs="Arial"/>
+          <w:lang w:eastAsia="fr-CH"/>
+        </w:rPr>
+        <w:t xml:space="preserve">Ensuite, il serait intéressant </w:t>
+      </w:r>
+      <w:r>
+        <w:rPr>
+          <w:rFonts w:ascii="Arial" w:eastAsia="Times New Roman" w:hAnsi="Arial" w:cs="Arial"/>
+          <w:lang w:eastAsia="fr-CH"/>
+        </w:rPr>
+        <w:t>d’intégrer un système de « j’aime » sur le forum afin de faire savoir à l’utilisateur que son commentaire est utile</w:t>
+      </w:r>
+    </w:p>
+    <w:p>
+      <w:pPr>
+        <w:shd w:val="clear" w:color="auto" w:fill="FFFFFF"/>
+        <w:spacing w:after="0" w:line="276" w:lineRule="auto"/>
+        <w:rPr>
+          <w:rFonts w:ascii="Arial" w:eastAsia="Times New Roman" w:hAnsi="Arial" w:cs="Arial"/>
+          <w:lang w:eastAsia="fr-CH"/>
+        </w:rPr>
+      </w:pPr>
+    </w:p>
+    <w:p>
+      <w:pPr>
+        <w:shd w:val="clear" w:color="auto" w:fill="FFFFFF"/>
+        <w:spacing w:after="0" w:line="276" w:lineRule="auto"/>
+        <w:rPr>
+          <w:rFonts w:ascii="Arial" w:eastAsia="Times New Roman" w:hAnsi="Arial" w:cs="Arial"/>
+          <w:lang w:eastAsia="fr-CH"/>
+        </w:rPr>
+      </w:pPr>
+      <w:r>
+        <w:rPr>
+          <w:rFonts w:ascii="Arial" w:eastAsia="Times New Roman" w:hAnsi="Arial" w:cs="Arial"/>
+          <w:lang w:eastAsia="fr-CH"/>
+        </w:rPr>
+        <w:t>Pour finir, on pourrait faire en sorte que les utilisateurs du forum puissent s’abonner à d’autres personnes pour ensuite être notifier lors d’un nouvel article de celui-ci</w:t>
+      </w:r>
+      <w:bookmarkStart w:id="26" w:name="_GoBack"/>
+      <w:bookmarkEnd w:id="26"/>
     </w:p>
     <w:p>
       <w:pPr>
@@ -7948,18 +8015,18 @@
           <w:color w:val="ED7D31" w:themeColor="accent2"/>
         </w:rPr>
       </w:pPr>
-      <w:bookmarkStart w:id="29" w:name="_Toc8222712"/>
+      <w:bookmarkStart w:id="27" w:name="_Toc8282564"/>
       <w:r>
         <w:rPr>
           <w:color w:val="ED7D31" w:themeColor="accent2"/>
         </w:rPr>
-        <w:t>6</w:t>
+        <w:t>8.2</w:t>
       </w:r>
       <w:r>
         <w:rPr>
           <w:color w:val="ED7D31" w:themeColor="accent2"/>
         </w:rPr>
-        <w:t xml:space="preserve">.1 </w:t>
+        <w:t xml:space="preserve"> </w:t>
       </w:r>
       <w:r>
         <w:rPr>
@@ -7967,12 +8034,12 @@
         </w:rPr>
         <w:t>Bilan personnel</w:t>
       </w:r>
-      <w:bookmarkEnd w:id="29"/>
+      <w:bookmarkEnd w:id="27"/>
     </w:p>
     <w:p>
       <w:pPr>
         <w:shd w:val="clear" w:color="auto" w:fill="FFFFFF"/>
-        <w:spacing w:after="0" w:line="240" w:lineRule="auto"/>
+        <w:spacing w:after="0" w:line="276" w:lineRule="auto"/>
         <w:rPr>
           <w:rFonts w:ascii="Arial" w:eastAsia="Times New Roman" w:hAnsi="Arial" w:cs="Arial"/>
           <w:lang w:eastAsia="fr-CH"/>
@@ -8031,7 +8098,7 @@
     <w:p>
       <w:pPr>
         <w:shd w:val="clear" w:color="auto" w:fill="FFFFFF"/>
-        <w:spacing w:after="0" w:line="240" w:lineRule="auto"/>
+        <w:spacing w:after="0" w:line="276" w:lineRule="auto"/>
         <w:rPr>
           <w:rFonts w:ascii="Arial" w:eastAsia="Times New Roman" w:hAnsi="Arial" w:cs="Arial"/>
           <w:lang w:eastAsia="fr-CH"/>
@@ -8067,21 +8134,27 @@
           <w:color w:val="ED7D31" w:themeColor="accent2"/>
         </w:rPr>
       </w:pPr>
-      <w:bookmarkStart w:id="30" w:name="_Toc8222713"/>
+      <w:bookmarkStart w:id="28" w:name="_Toc8282565"/>
       <w:r>
         <w:rPr>
           <w:color w:val="ED7D31" w:themeColor="accent2"/>
         </w:rPr>
         <w:lastRenderedPageBreak/>
-        <w:t xml:space="preserve">8. </w:t>
+        <w:t>9</w:t>
       </w:r>
       <w:r>
         <w:rPr>
           <w:color w:val="ED7D31" w:themeColor="accent2"/>
         </w:rPr>
+        <w:t xml:space="preserve">. </w:t>
+      </w:r>
+      <w:r>
+        <w:rPr>
+          <w:color w:val="ED7D31" w:themeColor="accent2"/>
+        </w:rPr>
         <w:t>Bibliographie</w:t>
       </w:r>
-      <w:bookmarkEnd w:id="30"/>
+      <w:bookmarkEnd w:id="28"/>
     </w:p>
     <w:p>
       <w:pPr>
@@ -8092,18 +8165,18 @@
           <w:color w:val="ED7D31" w:themeColor="accent2"/>
         </w:rPr>
       </w:pPr>
-      <w:bookmarkStart w:id="31" w:name="_Toc8222714"/>
+      <w:bookmarkStart w:id="29" w:name="_Toc8282566"/>
       <w:r>
         <w:rPr>
           <w:color w:val="ED7D31" w:themeColor="accent2"/>
         </w:rPr>
-        <w:t>8</w:t>
+        <w:t>9.</w:t>
       </w:r>
       <w:r>
         <w:rPr>
           <w:color w:val="ED7D31" w:themeColor="accent2"/>
         </w:rPr>
-        <w:t xml:space="preserve">.1 </w:t>
+        <w:t xml:space="preserve">1 </w:t>
       </w:r>
       <w:r>
         <w:rPr>
@@ -8111,7 +8184,7 @@
         </w:rPr>
         <w:t>Code repris</w:t>
       </w:r>
-      <w:bookmarkEnd w:id="31"/>
+      <w:bookmarkEnd w:id="29"/>
     </w:p>
     <w:p>
       <w:pPr>
@@ -8180,12 +8253,12 @@
           <w:color w:val="ED7D31" w:themeColor="accent2"/>
         </w:rPr>
       </w:pPr>
-      <w:bookmarkStart w:id="32" w:name="_Toc8222715"/>
+      <w:bookmarkStart w:id="30" w:name="_Toc8282567"/>
       <w:r>
         <w:rPr>
           <w:color w:val="ED7D31" w:themeColor="accent2"/>
         </w:rPr>
-        <w:t>8</w:t>
+        <w:t>9</w:t>
       </w:r>
       <w:r>
         <w:rPr>
@@ -8211,7 +8284,7 @@
         </w:rPr>
         <w:t>Site utilisés</w:t>
       </w:r>
-      <w:bookmarkEnd w:id="32"/>
+      <w:bookmarkEnd w:id="30"/>
     </w:p>
     <w:p>
       <w:pPr>
@@ -8245,7 +8318,7 @@
         </w:rPr>
         <w:t xml:space="preserve">: </w:t>
       </w:r>
-      <w:hyperlink r:id="rId14" w:history="1">
+      <w:hyperlink r:id="rId16" w:history="1">
         <w:r>
           <w:rPr>
             <w:rStyle w:val="Lienhypertexte"/>
@@ -8288,7 +8361,7 @@
         </w:rPr>
         <w:t xml:space="preserve">: </w:t>
       </w:r>
-      <w:hyperlink r:id="rId15" w:history="1">
+      <w:hyperlink r:id="rId17" w:history="1">
         <w:r>
           <w:rPr>
             <w:rStyle w:val="Lienhypertexte"/>
@@ -8315,7 +8388,7 @@
         </w:rPr>
         <w:t xml:space="preserve">-Site W3Schools: </w:t>
       </w:r>
-      <w:hyperlink r:id="rId16" w:history="1">
+      <w:hyperlink r:id="rId18" w:history="1">
         <w:r>
           <w:rPr>
             <w:rStyle w:val="Lienhypertexte"/>
@@ -8365,7 +8438,7 @@
         </w:rPr>
         <w:t xml:space="preserve">: </w:t>
       </w:r>
-      <w:hyperlink r:id="rId17" w:history="1">
+      <w:hyperlink r:id="rId19" w:history="1">
         <w:r>
           <w:rPr>
             <w:rStyle w:val="Lienhypertexte"/>
@@ -8399,7 +8472,7 @@
         </w:rPr>
         <w:t xml:space="preserve"> </w:t>
       </w:r>
-      <w:hyperlink r:id="rId18" w:history="1">
+      <w:hyperlink r:id="rId20" w:history="1">
         <w:r>
           <w:rPr>
             <w:rStyle w:val="Lienhypertexte"/>
@@ -8418,12 +8491,12 @@
           <w:color w:val="ED7D31" w:themeColor="accent2"/>
         </w:rPr>
       </w:pPr>
-      <w:bookmarkStart w:id="33" w:name="_Toc8222716"/>
+      <w:bookmarkStart w:id="31" w:name="_Toc8282568"/>
       <w:r>
         <w:rPr>
           <w:color w:val="ED7D31" w:themeColor="accent2"/>
         </w:rPr>
-        <w:t>8</w:t>
+        <w:t>9</w:t>
       </w:r>
       <w:r>
         <w:rPr>
@@ -8455,7 +8528,7 @@
         </w:rPr>
         <w:t>reçues</w:t>
       </w:r>
-      <w:bookmarkEnd w:id="33"/>
+      <w:bookmarkEnd w:id="31"/>
     </w:p>
     <w:p>
       <w:pPr>
@@ -8613,8 +8686,8 @@
         <w:pStyle w:val="Titre1"/>
         <w:jc w:val="both"/>
         <w:sectPr>
-          <w:headerReference w:type="default" r:id="rId19"/>
-          <w:footerReference w:type="default" r:id="rId20"/>
+          <w:headerReference w:type="default" r:id="rId21"/>
+          <w:footerReference w:type="default" r:id="rId22"/>
           <w:pgSz w:w="11906" w:h="16838"/>
           <w:pgMar w:top="1417" w:right="1417" w:bottom="1417" w:left="1417" w:header="708" w:footer="708" w:gutter="0"/>
           <w:pgNumType w:start="0"/>
@@ -8627,14 +8700,25 @@
     <w:p>
       <w:pPr>
         <w:pStyle w:val="Titre1"/>
-        <w:jc w:val="both"/>
-      </w:pPr>
-      <w:bookmarkStart w:id="34" w:name="_Toc8222717"/>
-      <w:r>
+        <w:rPr>
+          <w:color w:val="ED7D31" w:themeColor="accent2"/>
+        </w:rPr>
+      </w:pPr>
+      <w:bookmarkStart w:id="32" w:name="_Toc8282569"/>
+      <w:r>
+        <w:rPr>
+          <w:color w:val="ED7D31" w:themeColor="accent2"/>
+        </w:rPr>
         <w:lastRenderedPageBreak/>
+        <w:t xml:space="preserve">10. </w:t>
+      </w:r>
+      <w:r>
+        <w:rPr>
+          <w:color w:val="ED7D31" w:themeColor="accent2"/>
+        </w:rPr>
         <w:t>Planning</w:t>
       </w:r>
-      <w:bookmarkEnd w:id="34"/>
+      <w:bookmarkEnd w:id="32"/>
     </w:p>
     <w:p>
       <w:pPr>
@@ -8645,26 +8729,38 @@
           <w:color w:val="ED7D31" w:themeColor="accent2"/>
         </w:rPr>
       </w:pPr>
-      <w:bookmarkStart w:id="35" w:name="_Toc8222718"/>
+      <w:bookmarkStart w:id="33" w:name="_Toc8282570"/>
       <w:r>
         <w:rPr>
           <w:color w:val="ED7D31" w:themeColor="accent2"/>
         </w:rPr>
-        <w:t>9</w:t>
+        <w:t>10</w:t>
       </w:r>
       <w:r>
         <w:rPr>
           <w:color w:val="ED7D31" w:themeColor="accent2"/>
         </w:rPr>
-        <w:t xml:space="preserve">. </w:t>
+        <w:t>.</w:t>
       </w:r>
       <w:r>
         <w:rPr>
           <w:color w:val="ED7D31" w:themeColor="accent2"/>
         </w:rPr>
+        <w:t>1</w:t>
+      </w:r>
+      <w:r>
+        <w:rPr>
+          <w:color w:val="ED7D31" w:themeColor="accent2"/>
+        </w:rPr>
+        <w:t xml:space="preserve"> </w:t>
+      </w:r>
+      <w:r>
+        <w:rPr>
+          <w:color w:val="ED7D31" w:themeColor="accent2"/>
+        </w:rPr>
         <w:t>Planning prévisionnel</w:t>
       </w:r>
-      <w:bookmarkEnd w:id="35"/>
+      <w:bookmarkEnd w:id="33"/>
     </w:p>
     <w:p>
       <w:pPr>
@@ -8672,8 +8768,8 @@
       </w:pPr>
       <w:r>
         <w:pict>
-          <v:shape id="_x0000_i1248" type="#_x0000_t75" style="width:520.5pt;height:5in">
-            <v:imagedata r:id="rId21" o:title="PlanningPrevisionnel"/>
+          <v:shape id="_x0000_i1030" type="#_x0000_t75" style="width:520.5pt;height:5in">
+            <v:imagedata r:id="rId23" o:title="PlanningPrevisionnel"/>
           </v:shape>
         </w:pict>
       </w:r>
@@ -8724,27 +8820,21 @@
           <w:color w:val="ED7D31" w:themeColor="accent2"/>
         </w:rPr>
       </w:pPr>
-      <w:bookmarkStart w:id="36" w:name="_Toc8222719"/>
+      <w:bookmarkStart w:id="34" w:name="_Toc8282571"/>
       <w:r>
         <w:rPr>
           <w:color w:val="ED7D31" w:themeColor="accent2"/>
         </w:rPr>
         <w:lastRenderedPageBreak/>
-        <w:t>10</w:t>
+        <w:t>11</w:t>
       </w:r>
       <w:r>
         <w:rPr>
           <w:color w:val="ED7D31" w:themeColor="accent2"/>
         </w:rPr>
-        <w:t xml:space="preserve">. </w:t>
-      </w:r>
-      <w:r>
-        <w:rPr>
-          <w:color w:val="ED7D31" w:themeColor="accent2"/>
-        </w:rPr>
-        <w:t>Table des illustrations</w:t>
-      </w:r>
-      <w:bookmarkEnd w:id="36"/>
+        <w:t>. Table des illustrations</w:t>
+      </w:r>
+      <w:bookmarkEnd w:id="34"/>
     </w:p>
     <w:p>
       <w:pPr>
@@ -8754,12 +8844,12 @@
           <w:color w:val="ED7D31" w:themeColor="accent2"/>
         </w:rPr>
       </w:pPr>
-      <w:bookmarkStart w:id="37" w:name="_Toc8222720"/>
+      <w:bookmarkStart w:id="35" w:name="_Toc8282572"/>
       <w:r>
         <w:rPr>
           <w:color w:val="ED7D31" w:themeColor="accent2"/>
         </w:rPr>
-        <w:t>10</w:t>
+        <w:t>11</w:t>
       </w:r>
       <w:r>
         <w:rPr>
@@ -8785,7 +8875,7 @@
         </w:rPr>
         <w:t>Figures</w:t>
       </w:r>
-      <w:bookmarkEnd w:id="37"/>
+      <w:bookmarkEnd w:id="35"/>
     </w:p>
     <w:p>
       <w:pPr>
@@ -9080,20 +9170,20 @@
           <w:color w:val="ED7D31" w:themeColor="accent2"/>
         </w:rPr>
       </w:pPr>
-      <w:bookmarkStart w:id="38" w:name="_Toc8222721"/>
+      <w:bookmarkStart w:id="36" w:name="_Toc8282573"/>
       <w:r>
         <w:rPr>
           <w:color w:val="ED7D31" w:themeColor="accent2"/>
         </w:rPr>
-        <w:t xml:space="preserve">10. </w:t>
+        <w:t>12</w:t>
       </w:r>
       <w:r>
         <w:rPr>
           <w:color w:val="ED7D31" w:themeColor="accent2"/>
         </w:rPr>
-        <w:t>Annexes</w:t>
-      </w:r>
-      <w:bookmarkEnd w:id="38"/>
+        <w:t>. Annexes</w:t>
+      </w:r>
+      <w:bookmarkEnd w:id="36"/>
     </w:p>
     <w:p>
       <w:r>
@@ -9224,7 +9314,7 @@
                 <w:bCs/>
                 <w:noProof/>
               </w:rPr>
-              <w:t>2</w:t>
+              <w:t>11</w:t>
             </w:r>
             <w:r>
               <w:rPr>
@@ -9373,14 +9463,6 @@
         <w:szCs w:val="22"/>
       </w:rPr>
       <w:tab/>
-    </w:r>
-    <w:r>
-      <w:rPr>
-        <w:rFonts w:ascii="Calibri" w:hAnsi="Calibri" w:cs="Calibri"/>
-        <w:color w:val="000000"/>
-        <w:sz w:val="22"/>
-        <w:szCs w:val="22"/>
-      </w:rPr>
       <w:t xml:space="preserve"> IDA-P4B TPI</w:t>
     </w:r>
   </w:p>
@@ -11596,7 +11678,7 @@
     <w:charset w:val="00"/>
     <w:family w:val="roman"/>
     <w:pitch w:val="variable"/>
-    <w:sig w:usb0="E0002AFF" w:usb1="C0007843" w:usb2="00000009" w:usb3="00000000" w:csb0="000001FF" w:csb1="00000000"/>
+    <w:sig w:usb0="E0002EFF" w:usb1="C000785B" w:usb2="00000009" w:usb3="00000000" w:csb0="000001FF" w:csb1="00000000"/>
   </w:font>
   <w:font w:name="Courier New">
     <w:panose1 w:val="02070309020205020404"/>
@@ -11617,21 +11699,21 @@
     <w:charset w:val="00"/>
     <w:family w:val="swiss"/>
     <w:pitch w:val="variable"/>
-    <w:sig w:usb0="E0002AFF" w:usb1="4000ACFF" w:usb2="00000001" w:usb3="00000000" w:csb0="000001FF" w:csb1="00000000"/>
+    <w:sig w:usb0="E0002AFF" w:usb1="C000247B" w:usb2="00000009" w:usb3="00000000" w:csb0="000001FF" w:csb1="00000000"/>
   </w:font>
   <w:font w:name="Calibri Light">
     <w:panose1 w:val="020F0302020204030204"/>
     <w:charset w:val="00"/>
     <w:family w:val="swiss"/>
     <w:pitch w:val="variable"/>
-    <w:sig w:usb0="A0002AEF" w:usb1="4000207B" w:usb2="00000000" w:usb3="00000000" w:csb0="000001FF" w:csb1="00000000"/>
+    <w:sig w:usb0="E0002AFF" w:usb1="C000247B" w:usb2="00000009" w:usb3="00000000" w:csb0="000001FF" w:csb1="00000000"/>
   </w:font>
   <w:font w:name="Arial">
     <w:panose1 w:val="020B0604020202020204"/>
     <w:charset w:val="00"/>
     <w:family w:val="swiss"/>
     <w:pitch w:val="variable"/>
-    <w:sig w:usb0="E0002AFF" w:usb1="C0007843" w:usb2="00000009" w:usb3="00000000" w:csb0="000001FF" w:csb1="00000000"/>
+    <w:sig w:usb0="E0002EFF" w:usb1="C000785B" w:usb2="00000009" w:usb3="00000000" w:csb0="000001FF" w:csb1="00000000"/>
   </w:font>
 </w:fonts>
 </file>
@@ -11655,6 +11737,7 @@
     <w:rsid w:val="000D70B3"/>
     <w:rsid w:val="003A21D6"/>
     <w:rsid w:val="0086101A"/>
+    <w:rsid w:val="00CD10E7"/>
   </w:rsids>
   <m:mathPr>
     <m:mathFont m:val="Cambria Math"/>
@@ -12398,7 +12481,7 @@
 </file>
 
 <file path=customXml/itemProps1.xml><?xml version="1.0" encoding="utf-8"?>
-<ds:datastoreItem xmlns:ds="http://schemas.openxmlformats.org/officeDocument/2006/customXml" ds:itemID="{CC18B7AC-5A00-4C6E-9749-515C3463E2A7}">
+<ds:datastoreItem xmlns:ds="http://schemas.openxmlformats.org/officeDocument/2006/customXml" ds:itemID="{FFCBBF61-6F24-4796-8D68-CD67E9643312}">
   <ds:schemaRefs>
     <ds:schemaRef ds:uri="http://schemas.openxmlformats.org/officeDocument/2006/bibliography"/>
   </ds:schemaRefs>

</xml_diff>

<commit_message>
Ajout de toute les fonctionnalité liée au profile + un peu de refactor de code
</commit_message>
<xml_diff>
--- a/Divers/PLAN-ManuelTechnique.docx
+++ b/Divers/PLAN-ManuelTechnique.docx
@@ -57,6 +57,7 @@
                 <w:dataBinding w:prefixMappings="xmlns:ns0='http://schemas.openxmlformats.org/officeDocument/2006/extended-properties'" w:xpath="/ns0:Properties[1]/ns0:Company[1]" w:storeItemID="{6668398D-A668-4E3E-A5EB-62B293D839F1}"/>
                 <w:text/>
               </w:sdtPr>
+              <w:sdtEndPr/>
               <w:sdtContent>
                 <w:tc>
                   <w:tcPr>
@@ -112,6 +113,7 @@
                   <w:dataBinding w:prefixMappings="xmlns:ns0='http://schemas.openxmlformats.org/package/2006/metadata/core-properties' xmlns:ns1='http://purl.org/dc/elements/1.1/'" w:xpath="/ns0:coreProperties[1]/ns1:title[1]" w:storeItemID="{6C3C8BC8-F283-45AE-878A-BAB7291924A1}"/>
                   <w:text/>
                 </w:sdtPr>
+                <w:sdtEndPr/>
                 <w:sdtContent>
                   <w:p>
                     <w:pPr>
@@ -3109,7 +3111,23 @@
           <w:color w:val="000000"/>
           <w:lang w:eastAsia="fr-CH"/>
         </w:rPr>
-        <w:t>ainsi que la page Mes articles et Déconnexion si l’on est connecté.</w:t>
+        <w:t xml:space="preserve">ainsi que la page Mes articles et </w:t>
+      </w:r>
+      <w:r>
+        <w:rPr>
+          <w:rFonts w:eastAsia="Times New Roman" w:cs="Arial"/>
+          <w:color w:val="000000"/>
+          <w:lang w:eastAsia="fr-CH"/>
+        </w:rPr>
+        <w:t>profil</w:t>
+      </w:r>
+      <w:r>
+        <w:rPr>
+          <w:rFonts w:eastAsia="Times New Roman" w:cs="Arial"/>
+          <w:color w:val="000000"/>
+          <w:lang w:eastAsia="fr-CH"/>
+        </w:rPr>
+        <w:t xml:space="preserve"> si l’on est connecté.</w:t>
       </w:r>
     </w:p>
     <w:p>
@@ -3846,7 +3864,16 @@
           <w:rFonts w:ascii="Calibri" w:hAnsi="Calibri" w:cs="Calibri"/>
           <w:color w:val="C45911" w:themeColor="accent2" w:themeShade="BF"/>
         </w:rPr>
-        <w:t>Fonctionnalités d’un utilisateur non-identifié</w:t>
+        <w:t>Fonctionnalités d’u</w:t>
+      </w:r>
+      <w:bookmarkStart w:id="9" w:name="_GoBack"/>
+      <w:bookmarkEnd w:id="9"/>
+      <w:r>
+        <w:rPr>
+          <w:rFonts w:ascii="Calibri" w:hAnsi="Calibri" w:cs="Calibri"/>
+          <w:color w:val="C45911" w:themeColor="accent2" w:themeShade="BF"/>
+        </w:rPr>
+        <w:t>n utilisateur non-identifié</w:t>
       </w:r>
       <w:bookmarkEnd w:id="8"/>
     </w:p>
@@ -4149,7 +4176,7 @@
           <w:color w:val="C45911" w:themeColor="accent2" w:themeShade="BF"/>
         </w:rPr>
       </w:pPr>
-      <w:bookmarkStart w:id="9" w:name="_Toc8282551"/>
+      <w:bookmarkStart w:id="10" w:name="_Toc8282551"/>
       <w:r>
         <w:rPr>
           <w:rFonts w:asciiTheme="minorHAnsi" w:hAnsiTheme="minorHAnsi" w:cstheme="minorHAnsi"/>
@@ -4164,7 +4191,7 @@
         </w:rPr>
         <w:t>Fonctionnalités d’un utilisateur identifié</w:t>
       </w:r>
-      <w:bookmarkEnd w:id="9"/>
+      <w:bookmarkEnd w:id="10"/>
     </w:p>
     <w:p>
       <w:r>
@@ -4343,6 +4370,54 @@
           <w:rFonts w:eastAsia="Times New Roman"/>
           <w:lang w:eastAsia="fr-CH"/>
         </w:rPr>
+        <w:lastRenderedPageBreak/>
+        <w:t xml:space="preserve">Aller dans « Profile » un endroit dans la </w:t>
+      </w:r>
+      <w:proofErr w:type="spellStart"/>
+      <w:r>
+        <w:rPr>
+          <w:rFonts w:eastAsia="Times New Roman"/>
+          <w:lang w:eastAsia="fr-CH"/>
+        </w:rPr>
+        <w:t>nav</w:t>
+      </w:r>
+      <w:proofErr w:type="spellEnd"/>
+      <w:r>
+        <w:rPr>
+          <w:rFonts w:eastAsia="Times New Roman"/>
+          <w:lang w:eastAsia="fr-CH"/>
+        </w:rPr>
+        <w:t xml:space="preserve"> où on peut cliquer sur son pseudo pour y accéder</w:t>
+      </w:r>
+    </w:p>
+    <w:p>
+      <w:pPr>
+        <w:pStyle w:val="Titre4"/>
+        <w:numPr>
+          <w:ilvl w:val="1"/>
+          <w:numId w:val="11"/>
+        </w:numPr>
+        <w:jc w:val="both"/>
+        <w:rPr>
+          <w:rFonts w:eastAsia="Times New Roman"/>
+          <w:lang w:eastAsia="fr-CH"/>
+        </w:rPr>
+      </w:pPr>
+    </w:p>
+    <w:p>
+      <w:pPr>
+        <w:pStyle w:val="Titre4"/>
+        <w:jc w:val="both"/>
+        <w:rPr>
+          <w:rFonts w:eastAsia="Times New Roman"/>
+          <w:lang w:eastAsia="fr-CH"/>
+        </w:rPr>
+      </w:pPr>
+      <w:r>
+        <w:rPr>
+          <w:rFonts w:eastAsia="Times New Roman"/>
+          <w:lang w:eastAsia="fr-CH"/>
+        </w:rPr>
         <w:t>Voir les topics</w:t>
       </w:r>
     </w:p>
@@ -4413,7 +4488,6 @@
           <w:rFonts w:eastAsia="Times New Roman"/>
           <w:lang w:eastAsia="fr-CH"/>
         </w:rPr>
-        <w:lastRenderedPageBreak/>
         <w:t>Se déconnecter</w:t>
       </w:r>
     </w:p>
@@ -4616,7 +4690,7 @@
           <w:color w:val="C45911" w:themeColor="accent2" w:themeShade="BF"/>
         </w:rPr>
       </w:pPr>
-      <w:bookmarkStart w:id="10" w:name="_Toc8282552"/>
+      <w:bookmarkStart w:id="11" w:name="_Toc8282552"/>
       <w:r>
         <w:rPr>
           <w:rFonts w:asciiTheme="minorHAnsi" w:hAnsiTheme="minorHAnsi" w:cstheme="minorHAnsi"/>
@@ -4631,7 +4705,7 @@
         </w:rPr>
         <w:t>Fonctionnalités d’un administrateur</w:t>
       </w:r>
-      <w:bookmarkEnd w:id="10"/>
+      <w:bookmarkEnd w:id="11"/>
     </w:p>
     <w:p>
       <w:r>
@@ -4954,6 +5028,7 @@
         <w:jc w:val="both"/>
       </w:pPr>
       <w:r>
+        <w:lastRenderedPageBreak/>
         <w:t>Modifier ces articles</w:t>
       </w:r>
     </w:p>
@@ -4998,7 +5073,6 @@
         <w:jc w:val="both"/>
       </w:pPr>
       <w:r>
-        <w:lastRenderedPageBreak/>
         <w:t>Ajouter un commentaire sous un article</w:t>
       </w:r>
     </w:p>
@@ -5168,13 +5242,7 @@
         <w:jc w:val="both"/>
       </w:pPr>
       <w:r>
-        <w:t xml:space="preserve">L’Administrateur possède le droit de supprimer les </w:t>
-      </w:r>
-      <w:r>
-        <w:t>commentaires</w:t>
-      </w:r>
-      <w:r>
-        <w:t xml:space="preserve"> d’autres utilisateurs</w:t>
+        <w:t>L’Administrateur possède le droit de supprimer les commentaires d’autres utilisateurs</w:t>
       </w:r>
     </w:p>
     <w:p>
@@ -5196,13 +5264,7 @@
         <w:jc w:val="both"/>
       </w:pPr>
       <w:r>
-        <w:t xml:space="preserve">L’Administrateur possède le droit de </w:t>
-      </w:r>
-      <w:r>
-        <w:t xml:space="preserve">bannir </w:t>
-      </w:r>
-      <w:r>
-        <w:t>d’autres utilisateurs</w:t>
+        <w:t>L’Administrateur possède le droit de bannir d’autres utilisateurs</w:t>
       </w:r>
       <w:r>
         <w:t xml:space="preserve"> (comportement etc…)</w:t>
@@ -5221,7 +5283,7 @@
           <w:szCs w:val="18"/>
         </w:rPr>
       </w:pPr>
-      <w:bookmarkStart w:id="11" w:name="_Toc8282553"/>
+      <w:bookmarkStart w:id="12" w:name="_Toc8282553"/>
       <w:r>
         <w:rPr>
           <w:color w:val="ED7D31" w:themeColor="accent2"/>
@@ -5240,7 +5302,7 @@
         </w:rPr>
         <w:t>relationnel</w:t>
       </w:r>
-      <w:bookmarkEnd w:id="11"/>
+      <w:bookmarkEnd w:id="12"/>
       <w:r>
         <w:rPr>
           <w:rFonts w:ascii="Calibri" w:hAnsi="Calibri" w:cs="Calibri"/>
@@ -5290,7 +5352,7 @@
         <w:pStyle w:val="Lgende"/>
         <w:jc w:val="center"/>
       </w:pPr>
-      <w:bookmarkStart w:id="12" w:name="_Toc8222035"/>
+      <w:bookmarkStart w:id="13" w:name="_Toc8222035"/>
       <w:r>
         <w:t xml:space="preserve">Figure </w:t>
       </w:r>
@@ -5309,7 +5371,7 @@
       <w:r>
         <w:t>lisaisons</w:t>
       </w:r>
-      <w:bookmarkEnd w:id="12"/>
+      <w:bookmarkEnd w:id="13"/>
       <w:proofErr w:type="spellEnd"/>
       <w:r>
         <w:br w:type="page"/>
@@ -5323,7 +5385,7 @@
           <w:color w:val="ED7D31" w:themeColor="accent2"/>
         </w:rPr>
       </w:pPr>
-      <w:bookmarkStart w:id="13" w:name="_Toc8282554"/>
+      <w:bookmarkStart w:id="14" w:name="_Toc8282554"/>
       <w:r>
         <w:rPr>
           <w:color w:val="ED7D31" w:themeColor="accent2"/>
@@ -5337,7 +5399,7 @@
         </w:rPr>
         <w:t>Analyse organique</w:t>
       </w:r>
-      <w:bookmarkEnd w:id="13"/>
+      <w:bookmarkEnd w:id="14"/>
     </w:p>
     <w:p>
       <w:pPr>
@@ -5373,7 +5435,7 @@
         <w:pStyle w:val="Lgende"/>
         <w:jc w:val="center"/>
       </w:pPr>
-      <w:bookmarkStart w:id="14" w:name="_Toc8222036"/>
+      <w:bookmarkStart w:id="15" w:name="_Toc8222036"/>
       <w:r>
         <w:t xml:space="preserve">Figure </w:t>
       </w:r>
@@ -5391,7 +5453,7 @@
       <w:r>
         <w:t>Table topics</w:t>
       </w:r>
-      <w:bookmarkEnd w:id="14"/>
+      <w:bookmarkEnd w:id="15"/>
     </w:p>
     <w:p>
       <w:pPr>
@@ -5565,7 +5627,7 @@
         <w:pStyle w:val="Lgende"/>
         <w:jc w:val="center"/>
       </w:pPr>
-      <w:bookmarkStart w:id="15" w:name="_Toc8222037"/>
+      <w:bookmarkStart w:id="16" w:name="_Toc8222037"/>
       <w:r>
         <w:t xml:space="preserve">Figure </w:t>
       </w:r>
@@ -5583,7 +5645,7 @@
       <w:r>
         <w:t>Table articles</w:t>
       </w:r>
-      <w:bookmarkEnd w:id="15"/>
+      <w:bookmarkEnd w:id="16"/>
     </w:p>
     <w:p>
       <w:pPr>
@@ -6118,7 +6180,7 @@
         <w:pStyle w:val="Lgende"/>
         <w:jc w:val="center"/>
       </w:pPr>
-      <w:bookmarkStart w:id="16" w:name="_Toc8222038"/>
+      <w:bookmarkStart w:id="17" w:name="_Toc8222038"/>
       <w:r>
         <w:t xml:space="preserve">Figure </w:t>
       </w:r>
@@ -6142,7 +6204,7 @@
         </w:rPr>
         <w:t>Table comments</w:t>
       </w:r>
-      <w:bookmarkEnd w:id="16"/>
+      <w:bookmarkEnd w:id="17"/>
     </w:p>
     <w:p>
       <w:pPr>
@@ -7185,7 +7247,7 @@
           <w:color w:val="ED7D31" w:themeColor="accent2"/>
         </w:rPr>
       </w:pPr>
-      <w:bookmarkStart w:id="17" w:name="_Toc8282555"/>
+      <w:bookmarkStart w:id="18" w:name="_Toc8282555"/>
       <w:r>
         <w:rPr>
           <w:color w:val="ED7D31" w:themeColor="accent2"/>
@@ -7207,7 +7269,7 @@
       </w:pPr>
       <w:r>
         <w:pict>
-          <v:shape id="_x0000_i1067" type="#_x0000_t75" style="width:127.5pt;height:201pt">
+          <v:shape id="_x0000_i1030" type="#_x0000_t75" style="width:127.5pt;height:201pt">
             <v:imagedata r:id="rId14" o:title="arborescence"/>
           </v:shape>
         </w:pict>
@@ -7351,7 +7413,7 @@
         </w:rPr>
         <w:t>Fonctionnalités d’un utilisateur non-identifié</w:t>
       </w:r>
-      <w:bookmarkEnd w:id="17"/>
+      <w:bookmarkEnd w:id="18"/>
     </w:p>
     <w:p>
       <w:pPr>
@@ -7360,7 +7422,7 @@
           <w:color w:val="ED7D31" w:themeColor="accent2"/>
         </w:rPr>
       </w:pPr>
-      <w:bookmarkStart w:id="18" w:name="_Toc8282556"/>
+      <w:bookmarkStart w:id="19" w:name="_Toc8282556"/>
       <w:r>
         <w:rPr>
           <w:color w:val="ED7D31" w:themeColor="accent2"/>
@@ -7373,7 +7435,7 @@
         </w:rPr>
         <w:t>Fonctionnalités d’un utilisateur identifié</w:t>
       </w:r>
-      <w:bookmarkEnd w:id="18"/>
+      <w:bookmarkEnd w:id="19"/>
     </w:p>
     <w:p>
       <w:pPr>
@@ -7382,7 +7444,7 @@
           <w:color w:val="ED7D31" w:themeColor="accent2"/>
         </w:rPr>
       </w:pPr>
-      <w:bookmarkStart w:id="19" w:name="_Toc8282557"/>
+      <w:bookmarkStart w:id="20" w:name="_Toc8282557"/>
       <w:r>
         <w:rPr>
           <w:color w:val="ED7D31" w:themeColor="accent2"/>
@@ -7395,7 +7457,7 @@
         </w:rPr>
         <w:t>Fonctionnalités d’un administrateur</w:t>
       </w:r>
-      <w:bookmarkEnd w:id="19"/>
+      <w:bookmarkEnd w:id="20"/>
     </w:p>
     <w:p>
       <w:pPr>
@@ -7405,7 +7467,7 @@
           <w:color w:val="ED7D31" w:themeColor="accent2"/>
         </w:rPr>
       </w:pPr>
-      <w:bookmarkStart w:id="20" w:name="_Toc8282558"/>
+      <w:bookmarkStart w:id="21" w:name="_Toc8282558"/>
       <w:r>
         <w:rPr>
           <w:color w:val="ED7D31" w:themeColor="accent2"/>
@@ -7424,7 +7486,7 @@
         </w:rPr>
         <w:t>Outils externes</w:t>
       </w:r>
-      <w:bookmarkEnd w:id="20"/>
+      <w:bookmarkEnd w:id="21"/>
     </w:p>
     <w:p>
       <w:pPr>
@@ -7435,7 +7497,7 @@
           <w:color w:val="ED7D31" w:themeColor="accent2"/>
         </w:rPr>
       </w:pPr>
-      <w:bookmarkStart w:id="21" w:name="_Toc8282559"/>
+      <w:bookmarkStart w:id="22" w:name="_Toc8282559"/>
       <w:r>
         <w:rPr>
           <w:color w:val="ED7D31" w:themeColor="accent2"/>
@@ -7462,7 +7524,7 @@
         </w:rPr>
         <w:t xml:space="preserve"> 4</w:t>
       </w:r>
-      <w:bookmarkEnd w:id="21"/>
+      <w:bookmarkEnd w:id="22"/>
     </w:p>
     <w:p>
       <w:pPr>
@@ -7595,7 +7657,7 @@
           <w:lang w:eastAsia="fr-CH"/>
         </w:rPr>
         <w:pict>
-          <v:shape id="_x0000_i1069" type="#_x0000_t75" style="width:453.75pt;height:49.5pt">
+          <v:shape id="_x0000_i1031" type="#_x0000_t75" style="width:453.75pt;height:49.5pt">
             <v:imagedata r:id="rId15" o:title="Bootstrap"/>
           </v:shape>
         </w:pict>
@@ -7632,7 +7694,7 @@
           <w:color w:val="ED7D31" w:themeColor="accent2"/>
         </w:rPr>
       </w:pPr>
-      <w:bookmarkStart w:id="22" w:name="_Toc8282560"/>
+      <w:bookmarkStart w:id="23" w:name="_Toc8282560"/>
       <w:r>
         <w:rPr>
           <w:color w:val="ED7D31" w:themeColor="accent2"/>
@@ -7659,7 +7721,7 @@
         </w:rPr>
         <w:t>Github</w:t>
       </w:r>
-      <w:bookmarkEnd w:id="22"/>
+      <w:bookmarkEnd w:id="23"/>
       <w:proofErr w:type="spellEnd"/>
     </w:p>
     <w:p>
@@ -7792,7 +7854,7 @@
           <w:color w:val="ED7D31" w:themeColor="accent2"/>
         </w:rPr>
       </w:pPr>
-      <w:bookmarkStart w:id="23" w:name="_Toc8282561"/>
+      <w:bookmarkStart w:id="24" w:name="_Toc8282561"/>
       <w:r>
         <w:rPr>
           <w:color w:val="ED7D31" w:themeColor="accent2"/>
@@ -7805,7 +7867,7 @@
         </w:rPr>
         <w:t>Protocole de tests</w:t>
       </w:r>
-      <w:bookmarkEnd w:id="23"/>
+      <w:bookmarkEnd w:id="24"/>
     </w:p>
     <w:p>
       <w:pPr>
@@ -7846,7 +7908,7 @@
           <w:color w:val="ED7D31" w:themeColor="accent2"/>
         </w:rPr>
       </w:pPr>
-      <w:bookmarkStart w:id="24" w:name="_Toc8282562"/>
+      <w:bookmarkStart w:id="25" w:name="_Toc8282562"/>
       <w:r>
         <w:rPr>
           <w:color w:val="ED7D31" w:themeColor="accent2"/>
@@ -7859,7 +7921,7 @@
         </w:rPr>
         <w:t>. Conclusion</w:t>
       </w:r>
-      <w:bookmarkEnd w:id="24"/>
+      <w:bookmarkEnd w:id="25"/>
     </w:p>
     <w:p>
       <w:pPr>
@@ -7870,7 +7932,7 @@
           <w:color w:val="ED7D31" w:themeColor="accent2"/>
         </w:rPr>
       </w:pPr>
-      <w:bookmarkStart w:id="25" w:name="_Toc8282563"/>
+      <w:bookmarkStart w:id="26" w:name="_Toc8282563"/>
       <w:r>
         <w:rPr>
           <w:color w:val="ED7D31" w:themeColor="accent2"/>
@@ -7889,7 +7951,7 @@
         </w:rPr>
         <w:t>Améliorations possibles</w:t>
       </w:r>
-      <w:bookmarkEnd w:id="25"/>
+      <w:bookmarkEnd w:id="26"/>
     </w:p>
     <w:p>
       <w:pPr>
@@ -8003,8 +8065,6 @@
         </w:rPr>
         <w:t>Pour finir, on pourrait faire en sorte que les utilisateurs du forum puissent s’abonner à d’autres personnes pour ensuite être notifier lors d’un nouvel article de celui-ci</w:t>
       </w:r>
-      <w:bookmarkStart w:id="26" w:name="_GoBack"/>
-      <w:bookmarkEnd w:id="26"/>
     </w:p>
     <w:p>
       <w:pPr>
@@ -8573,6 +8633,48 @@
         <w:t>Travnjak</w:t>
       </w:r>
       <w:proofErr w:type="spellEnd"/>
+      <w:r>
+        <w:rPr>
+          <w:rFonts w:ascii="Arial" w:eastAsia="Times New Roman" w:hAnsi="Arial" w:cs="Arial"/>
+          <w:color w:val="000000"/>
+          <w:lang w:eastAsia="fr-CH"/>
+        </w:rPr>
+        <w:t xml:space="preserve"> </w:t>
+      </w:r>
+      <w:r>
+        <w:rPr>
+          <w:rFonts w:ascii="Arial" w:eastAsia="Times New Roman" w:hAnsi="Arial" w:cs="Arial"/>
+          <w:color w:val="000000"/>
+          <w:lang w:eastAsia="fr-CH"/>
+        </w:rPr>
+        <w:t>–</w:t>
+      </w:r>
+      <w:r>
+        <w:rPr>
+          <w:rFonts w:ascii="Arial" w:eastAsia="Times New Roman" w:hAnsi="Arial" w:cs="Arial"/>
+          <w:color w:val="000000"/>
+          <w:lang w:eastAsia="fr-CH"/>
+        </w:rPr>
+        <w:t xml:space="preserve"> </w:t>
+      </w:r>
+      <w:r>
+        <w:rPr>
+          <w:rFonts w:ascii="Arial" w:eastAsia="Times New Roman" w:hAnsi="Arial" w:cs="Arial"/>
+          <w:color w:val="000000"/>
+          <w:lang w:eastAsia="fr-CH"/>
+        </w:rPr>
+        <w:t xml:space="preserve">Aide sur un warning </w:t>
+      </w:r>
+      <w:proofErr w:type="spellStart"/>
+      <w:r>
+        <w:rPr>
+          <w:rFonts w:ascii="Arial" w:eastAsia="Times New Roman" w:hAnsi="Arial" w:cs="Arial"/>
+          <w:color w:val="000000"/>
+          <w:lang w:eastAsia="fr-CH"/>
+        </w:rPr>
+        <w:t>php</w:t>
+      </w:r>
+      <w:proofErr w:type="spellEnd"/>
     </w:p>
     <w:p>
       <w:pPr>
@@ -8589,6 +8691,34 @@
           <w:color w:val="000000"/>
           <w:lang w:eastAsia="fr-CH"/>
         </w:rPr>
+        <w:t xml:space="preserve">- Anthony Chevrolet - Aide sur un warning </w:t>
+      </w:r>
+      <w:proofErr w:type="spellStart"/>
+      <w:r>
+        <w:rPr>
+          <w:rFonts w:ascii="Arial" w:eastAsia="Times New Roman" w:hAnsi="Arial" w:cs="Arial"/>
+          <w:color w:val="000000"/>
+          <w:lang w:eastAsia="fr-CH"/>
+        </w:rPr>
+        <w:t>php</w:t>
+      </w:r>
+      <w:proofErr w:type="spellEnd"/>
+    </w:p>
+    <w:p>
+      <w:pPr>
+        <w:spacing w:after="0" w:line="360" w:lineRule="auto"/>
+        <w:rPr>
+          <w:rFonts w:ascii="Arial" w:eastAsia="Times New Roman" w:hAnsi="Arial" w:cs="Arial"/>
+          <w:color w:val="000000"/>
+          <w:lang w:eastAsia="fr-CH"/>
+        </w:rPr>
+      </w:pPr>
+      <w:r>
+        <w:rPr>
+          <w:rFonts w:ascii="Arial" w:eastAsia="Times New Roman" w:hAnsi="Arial" w:cs="Arial"/>
+          <w:color w:val="000000"/>
+          <w:lang w:eastAsia="fr-CH"/>
+        </w:rPr>
         <w:t>-</w:t>
       </w:r>
       <w:r>
@@ -8607,6 +8737,32 @@
         </w:rPr>
         <w:t>Florian Lorentz</w:t>
       </w:r>
+      <w:r>
+        <w:rPr>
+          <w:rFonts w:ascii="Arial" w:eastAsia="Times New Roman" w:hAnsi="Arial" w:cs="Arial"/>
+          <w:color w:val="000000"/>
+          <w:lang w:eastAsia="fr-CH"/>
+        </w:rPr>
+        <w:t xml:space="preserve"> – Aide sur un </w:t>
+      </w:r>
+      <w:proofErr w:type="spellStart"/>
+      <w:r>
+        <w:rPr>
+          <w:rFonts w:ascii="Arial" w:eastAsia="Times New Roman" w:hAnsi="Arial" w:cs="Arial"/>
+          <w:color w:val="000000"/>
+          <w:lang w:eastAsia="fr-CH"/>
+        </w:rPr>
+        <w:t>regex</w:t>
+      </w:r>
+      <w:proofErr w:type="spellEnd"/>
+      <w:r>
+        <w:rPr>
+          <w:rFonts w:ascii="Arial" w:eastAsia="Times New Roman" w:hAnsi="Arial" w:cs="Arial"/>
+          <w:color w:val="000000"/>
+          <w:lang w:eastAsia="fr-CH"/>
+        </w:rPr>
+        <w:t xml:space="preserve"> pour le login eduge.ch</w:t>
+      </w:r>
     </w:p>
     <w:p>
       <w:pPr>
@@ -8635,6 +8791,14 @@
         <w:t>Cotture</w:t>
       </w:r>
       <w:proofErr w:type="spellEnd"/>
+      <w:r>
+        <w:rPr>
+          <w:rFonts w:ascii="Arial" w:eastAsia="Times New Roman" w:hAnsi="Arial" w:cs="Arial"/>
+          <w:color w:val="000000"/>
+          <w:lang w:eastAsia="fr-CH"/>
+        </w:rPr>
+        <w:t xml:space="preserve"> - </w:t>
+      </w:r>
     </w:p>
     <w:p>
       <w:pPr>
@@ -8663,6 +8827,32 @@
         <w:t>Serigado</w:t>
       </w:r>
       <w:proofErr w:type="spellEnd"/>
+      <w:r>
+        <w:rPr>
+          <w:rFonts w:ascii="Arial" w:eastAsia="Times New Roman" w:hAnsi="Arial" w:cs="Arial"/>
+          <w:color w:val="000000"/>
+          <w:lang w:eastAsia="fr-CH"/>
+        </w:rPr>
+        <w:t xml:space="preserve"> – Aide sur des requêtes SQL</w:t>
+      </w:r>
+    </w:p>
+    <w:p>
+      <w:pPr>
+        <w:spacing w:after="0" w:line="360" w:lineRule="auto"/>
+        <w:rPr>
+          <w:rFonts w:ascii="Arial" w:eastAsia="Times New Roman" w:hAnsi="Arial" w:cs="Arial"/>
+          <w:color w:val="000000"/>
+          <w:lang w:eastAsia="fr-CH"/>
+        </w:rPr>
+      </w:pPr>
+      <w:r>
+        <w:rPr>
+          <w:rFonts w:ascii="Arial" w:eastAsia="Times New Roman" w:hAnsi="Arial" w:cs="Arial"/>
+          <w:color w:val="000000"/>
+          <w:lang w:eastAsia="fr-CH"/>
+        </w:rPr>
+        <w:t>- k</w:t>
+      </w:r>
     </w:p>
     <w:p>
       <w:pPr>
@@ -8768,7 +8958,7 @@
       </w:pPr>
       <w:r>
         <w:pict>
-          <v:shape id="_x0000_i1030" type="#_x0000_t75" style="width:520.5pt;height:5in">
+          <v:shape id="_x0000_i1032" type="#_x0000_t75" style="width:520.5pt;height:5in">
             <v:imagedata r:id="rId23" o:title="PlanningPrevisionnel"/>
           </v:shape>
         </w:pict>
@@ -9250,6 +9440,7 @@
         <w:docPartUnique/>
       </w:docPartObj>
     </w:sdtPr>
+    <w:sdtEndPr/>
     <w:sdtContent>
       <w:sdt>
         <w:sdtPr>
@@ -9259,6 +9450,7 @@
             <w:docPartUnique/>
           </w:docPartObj>
         </w:sdtPr>
+        <w:sdtEndPr/>
         <w:sdtContent>
           <w:p>
             <w:pPr>
@@ -10366,9 +10558,9 @@
     </w:lvl>
   </w:abstractNum>
   <w:abstractNum w:abstractNumId="6" w15:restartNumberingAfterBreak="0">
-    <w:nsid w:val="6ABB4D24"/>
+    <w:nsid w:val="5DB25302"/>
     <w:multiLevelType w:val="hybridMultilevel"/>
-    <w:tmpl w:val="20B2C54E"/>
+    <w:tmpl w:val="550046FA"/>
     <w:lvl w:ilvl="0" w:tplc="100C0001">
       <w:start w:val="1"/>
       <w:numFmt w:val="bullet"/>
@@ -10405,7 +10597,7 @@
         <w:rFonts w:ascii="Wingdings" w:hAnsi="Wingdings" w:hint="default"/>
       </w:rPr>
     </w:lvl>
-    <w:lvl w:ilvl="3" w:tplc="100C0001">
+    <w:lvl w:ilvl="3" w:tplc="100C0001" w:tentative="1">
       <w:start w:val="1"/>
       <w:numFmt w:val="bullet"/>
       <w:lvlText w:val=""/>
@@ -10478,8 +10670,121 @@
       </w:rPr>
     </w:lvl>
   </w:abstractNum>
+  <w:abstractNum w:abstractNumId="7" w15:restartNumberingAfterBreak="0">
+    <w:nsid w:val="6ABB4D24"/>
+    <w:multiLevelType w:val="hybridMultilevel"/>
+    <w:tmpl w:val="20B2C54E"/>
+    <w:lvl w:ilvl="0" w:tplc="100C0001">
+      <w:start w:val="1"/>
+      <w:numFmt w:val="bullet"/>
+      <w:lvlText w:val=""/>
+      <w:lvlJc w:val="left"/>
+      <w:pPr>
+        <w:ind w:left="720" w:hanging="360"/>
+      </w:pPr>
+      <w:rPr>
+        <w:rFonts w:ascii="Symbol" w:hAnsi="Symbol" w:hint="default"/>
+      </w:rPr>
+    </w:lvl>
+    <w:lvl w:ilvl="1" w:tplc="100C0003">
+      <w:start w:val="1"/>
+      <w:numFmt w:val="bullet"/>
+      <w:lvlText w:val="o"/>
+      <w:lvlJc w:val="left"/>
+      <w:pPr>
+        <w:ind w:left="1440" w:hanging="360"/>
+      </w:pPr>
+      <w:rPr>
+        <w:rFonts w:ascii="Courier New" w:hAnsi="Courier New" w:cs="Courier New" w:hint="default"/>
+      </w:rPr>
+    </w:lvl>
+    <w:lvl w:ilvl="2" w:tplc="100C0005" w:tentative="1">
+      <w:start w:val="1"/>
+      <w:numFmt w:val="bullet"/>
+      <w:lvlText w:val=""/>
+      <w:lvlJc w:val="left"/>
+      <w:pPr>
+        <w:ind w:left="2160" w:hanging="360"/>
+      </w:pPr>
+      <w:rPr>
+        <w:rFonts w:ascii="Wingdings" w:hAnsi="Wingdings" w:hint="default"/>
+      </w:rPr>
+    </w:lvl>
+    <w:lvl w:ilvl="3" w:tplc="100C0001">
+      <w:start w:val="1"/>
+      <w:numFmt w:val="bullet"/>
+      <w:lvlText w:val=""/>
+      <w:lvlJc w:val="left"/>
+      <w:pPr>
+        <w:ind w:left="2880" w:hanging="360"/>
+      </w:pPr>
+      <w:rPr>
+        <w:rFonts w:ascii="Symbol" w:hAnsi="Symbol" w:hint="default"/>
+      </w:rPr>
+    </w:lvl>
+    <w:lvl w:ilvl="4" w:tplc="100C0003" w:tentative="1">
+      <w:start w:val="1"/>
+      <w:numFmt w:val="bullet"/>
+      <w:lvlText w:val="o"/>
+      <w:lvlJc w:val="left"/>
+      <w:pPr>
+        <w:ind w:left="3600" w:hanging="360"/>
+      </w:pPr>
+      <w:rPr>
+        <w:rFonts w:ascii="Courier New" w:hAnsi="Courier New" w:cs="Courier New" w:hint="default"/>
+      </w:rPr>
+    </w:lvl>
+    <w:lvl w:ilvl="5" w:tplc="100C0005" w:tentative="1">
+      <w:start w:val="1"/>
+      <w:numFmt w:val="bullet"/>
+      <w:lvlText w:val=""/>
+      <w:lvlJc w:val="left"/>
+      <w:pPr>
+        <w:ind w:left="4320" w:hanging="360"/>
+      </w:pPr>
+      <w:rPr>
+        <w:rFonts w:ascii="Wingdings" w:hAnsi="Wingdings" w:hint="default"/>
+      </w:rPr>
+    </w:lvl>
+    <w:lvl w:ilvl="6" w:tplc="100C0001" w:tentative="1">
+      <w:start w:val="1"/>
+      <w:numFmt w:val="bullet"/>
+      <w:lvlText w:val=""/>
+      <w:lvlJc w:val="left"/>
+      <w:pPr>
+        <w:ind w:left="5040" w:hanging="360"/>
+      </w:pPr>
+      <w:rPr>
+        <w:rFonts w:ascii="Symbol" w:hAnsi="Symbol" w:hint="default"/>
+      </w:rPr>
+    </w:lvl>
+    <w:lvl w:ilvl="7" w:tplc="100C0003" w:tentative="1">
+      <w:start w:val="1"/>
+      <w:numFmt w:val="bullet"/>
+      <w:lvlText w:val="o"/>
+      <w:lvlJc w:val="left"/>
+      <w:pPr>
+        <w:ind w:left="5760" w:hanging="360"/>
+      </w:pPr>
+      <w:rPr>
+        <w:rFonts w:ascii="Courier New" w:hAnsi="Courier New" w:cs="Courier New" w:hint="default"/>
+      </w:rPr>
+    </w:lvl>
+    <w:lvl w:ilvl="8" w:tplc="100C0005" w:tentative="1">
+      <w:start w:val="1"/>
+      <w:numFmt w:val="bullet"/>
+      <w:lvlText w:val=""/>
+      <w:lvlJc w:val="left"/>
+      <w:pPr>
+        <w:ind w:left="6480" w:hanging="360"/>
+      </w:pPr>
+      <w:rPr>
+        <w:rFonts w:ascii="Wingdings" w:hAnsi="Wingdings" w:hint="default"/>
+      </w:rPr>
+    </w:lvl>
+  </w:abstractNum>
   <w:num w:numId="1">
-    <w:abstractNumId w:val="6"/>
+    <w:abstractNumId w:val="7"/>
   </w:num>
   <w:num w:numId="2">
     <w:abstractNumId w:val="2"/>
@@ -10845,6 +11150,9 @@
   </w:num>
   <w:num w:numId="10">
     <w:abstractNumId w:val="3"/>
+  </w:num>
+  <w:num w:numId="11">
+    <w:abstractNumId w:val="6"/>
   </w:num>
 </w:numbering>
 </file>
@@ -11736,7 +12044,9 @@
     <w:rsidRoot w:val="0086101A"/>
     <w:rsid w:val="000D70B3"/>
     <w:rsid w:val="003A21D6"/>
+    <w:rsid w:val="003D138E"/>
     <w:rsid w:val="0086101A"/>
+    <w:rsid w:val="009D4320"/>
     <w:rsid w:val="00CD10E7"/>
   </w:rsids>
   <m:mathPr>
@@ -12481,7 +12791,7 @@
 </file>
 
 <file path=customXml/itemProps1.xml><?xml version="1.0" encoding="utf-8"?>
-<ds:datastoreItem xmlns:ds="http://schemas.openxmlformats.org/officeDocument/2006/customXml" ds:itemID="{FFCBBF61-6F24-4796-8D68-CD67E9643312}">
+<ds:datastoreItem xmlns:ds="http://schemas.openxmlformats.org/officeDocument/2006/customXml" ds:itemID="{D6D92CDB-94F4-4013-A3FD-88FCE35B5568}">
   <ds:schemaRefs>
     <ds:schemaRef ds:uri="http://schemas.openxmlformats.org/officeDocument/2006/bibliography"/>
   </ds:schemaRefs>

</xml_diff>